<commit_message>
Added graphics and bounce tp the list
</commit_message>
<xml_diff>
--- a/README/README.docx
+++ b/README/README.docx
@@ -1,6 +1,6 @@
 
 <file path=word/document.xml><?xml version="1.0" encoding="utf-8"?>
-<w:document xmlns:wpc="http://schemas.microsoft.com/office/word/2010/wordprocessingCanvas" xmlns:mc="http://schemas.openxmlformats.org/markup-compatibility/2006" xmlns:o="urn:schemas-microsoft-com:office:office" xmlns:r="http://schemas.openxmlformats.org/officeDocument/2006/relationships" xmlns:m="http://schemas.openxmlformats.org/officeDocument/2006/math" xmlns:v="urn:schemas-microsoft-com:vml" xmlns:wp14="http://schemas.microsoft.com/office/word/2010/wordprocessingDrawing" xmlns:wp="http://schemas.openxmlformats.org/drawingml/2006/wordprocessingDrawing" xmlns:w10="urn:schemas-microsoft-com:office:word" xmlns:w="http://schemas.openxmlformats.org/wordprocessingml/2006/main" xmlns:w14="http://schemas.microsoft.com/office/word/2010/wordml" xmlns:w15="http://schemas.microsoft.com/office/word/2012/wordml" xmlns:wpg="http://schemas.microsoft.com/office/word/2010/wordprocessingGroup" xmlns:wpi="http://schemas.microsoft.com/office/word/2010/wordprocessingInk" xmlns:wne="http://schemas.microsoft.com/office/word/2006/wordml" xmlns:wps="http://schemas.microsoft.com/office/word/2010/wordprocessingShape" mc:Ignorable="w14 w15 wp14">
+<w:document xmlns:ve="http://schemas.openxmlformats.org/markup-compatibility/2006" xmlns:o="urn:schemas-microsoft-com:office:office" xmlns:r="http://schemas.openxmlformats.org/officeDocument/2006/relationships" xmlns:m="http://schemas.openxmlformats.org/officeDocument/2006/math" xmlns:v="urn:schemas-microsoft-com:vml" xmlns:wp="http://schemas.openxmlformats.org/drawingml/2006/wordprocessingDrawing" xmlns:w10="urn:schemas-microsoft-com:office:word" xmlns:w="http://schemas.openxmlformats.org/wordprocessingml/2006/main" xmlns:wne="http://schemas.microsoft.com/office/word/2006/wordml">
   <w:body>
     <w:p>
       <w:pPr>
@@ -96,60 +96,24 @@
           <w:sz w:val="24"/>
           <w:lang w:val="en-US"/>
         </w:rPr>
-        <w:t xml:space="preserve">Step 1 – Download the project folder zip from </w:t>
-      </w:r>
-      <w:proofErr w:type="spellStart"/>
-      <w:r>
-        <w:rPr>
-          <w:rFonts w:ascii="Times New Roman" w:hAnsi="Times New Roman" w:cs="Times New Roman"/>
-          <w:sz w:val="24"/>
-          <w:lang w:val="en-US"/>
-        </w:rPr>
-        <w:t>SunLearn</w:t>
-      </w:r>
-      <w:proofErr w:type="spellEnd"/>
-      <w:r>
-        <w:rPr>
-          <w:rFonts w:ascii="Times New Roman" w:hAnsi="Times New Roman" w:cs="Times New Roman"/>
-          <w:sz w:val="24"/>
-          <w:lang w:val="en-US"/>
-        </w:rPr>
-        <w:t xml:space="preserve"> onto the H drive and extract the main project folder onto the root of your H: drive.</w:t>
-      </w:r>
-    </w:p>
-    <w:p>
-      <w:pPr>
-        <w:rPr>
-          <w:rFonts w:ascii="Times New Roman" w:hAnsi="Times New Roman" w:cs="Times New Roman"/>
-          <w:sz w:val="24"/>
-          <w:lang w:val="en-US"/>
-        </w:rPr>
-      </w:pPr>
-      <w:r>
-        <w:rPr>
-          <w:rFonts w:ascii="Times New Roman" w:hAnsi="Times New Roman" w:cs="Times New Roman"/>
-          <w:sz w:val="24"/>
-          <w:lang w:val="en-US"/>
-        </w:rPr>
-        <w:t xml:space="preserve">Step 2 – Open the .bat file as provided in the </w:t>
-      </w:r>
-      <w:proofErr w:type="spellStart"/>
-      <w:r>
-        <w:rPr>
-          <w:rFonts w:ascii="Times New Roman" w:hAnsi="Times New Roman" w:cs="Times New Roman"/>
-          <w:sz w:val="24"/>
-          <w:lang w:val="en-US"/>
-        </w:rPr>
-        <w:t>DrJava</w:t>
-      </w:r>
-      <w:proofErr w:type="spellEnd"/>
-      <w:r>
-        <w:rPr>
-          <w:rFonts w:ascii="Times New Roman" w:hAnsi="Times New Roman" w:cs="Times New Roman"/>
-          <w:sz w:val="24"/>
-          <w:lang w:val="en-US"/>
-        </w:rPr>
-        <w:t xml:space="preserve"> folder on the H: drive to open the command line</w:t>
+        <w:t>Step 1 – Download the project folder zip from SunLearn onto the H drive and extract the main project folder onto the root of your H: drive.</w:t>
+      </w:r>
+    </w:p>
+    <w:p>
+      <w:pPr>
+        <w:rPr>
+          <w:rFonts w:ascii="Times New Roman" w:hAnsi="Times New Roman" w:cs="Times New Roman"/>
+          <w:sz w:val="24"/>
+          <w:lang w:val="en-US"/>
+        </w:rPr>
+      </w:pPr>
+      <w:r>
+        <w:rPr>
+          <w:rFonts w:ascii="Times New Roman" w:hAnsi="Times New Roman" w:cs="Times New Roman"/>
+          <w:sz w:val="24"/>
+          <w:lang w:val="en-US"/>
+        </w:rPr>
+        <w:t>Step 2 – Open the .bat file as provided in the DrJava folder on the H: drive to open the command line</w:t>
       </w:r>
     </w:p>
     <w:p>
@@ -178,10 +142,11 @@
           <w:sz w:val="24"/>
           <w:lang w:val="en-US"/>
         </w:rPr>
-        <w:t xml:space="preserve">cd </w:t>
-      </w:r>
-      <w:proofErr w:type="spellStart"/>
-      <w:r>
+        <w:t>cd CosmicConquistadors</w:t>
+      </w:r>
+    </w:p>
+    <w:p>
+      <w:pPr>
         <w:rPr>
           <w:rFonts w:ascii="Times New Roman" w:hAnsi="Times New Roman" w:cs="Times New Roman"/>
           <w:b/>
@@ -189,12 +154,16 @@
           <w:sz w:val="24"/>
           <w:lang w:val="en-US"/>
         </w:rPr>
-        <w:t>CosmicConquistadors</w:t>
-      </w:r>
-      <w:proofErr w:type="spellEnd"/>
-    </w:p>
-    <w:p>
-      <w:pPr>
+      </w:pPr>
+      <w:r>
+        <w:rPr>
+          <w:rFonts w:ascii="Times New Roman" w:hAnsi="Times New Roman" w:cs="Times New Roman"/>
+          <w:sz w:val="24"/>
+          <w:lang w:val="en-US"/>
+        </w:rPr>
+        <w:t xml:space="preserve">Step 4 – Compile the program by typing in the following: </w:t>
+      </w:r>
+      <w:r>
         <w:rPr>
           <w:rFonts w:ascii="Times New Roman" w:hAnsi="Times New Roman" w:cs="Times New Roman"/>
           <w:b/>
@@ -202,17 +171,11 @@
           <w:sz w:val="24"/>
           <w:lang w:val="en-US"/>
         </w:rPr>
-      </w:pPr>
-      <w:r>
-        <w:rPr>
-          <w:rFonts w:ascii="Times New Roman" w:hAnsi="Times New Roman" w:cs="Times New Roman"/>
-          <w:sz w:val="24"/>
-          <w:lang w:val="en-US"/>
-        </w:rPr>
-        <w:t xml:space="preserve">Step 4 – Compile the program by typing in the following: </w:t>
-      </w:r>
-      <w:proofErr w:type="spellStart"/>
-      <w:r>
+        <w:t>javac Invaders.java</w:t>
+      </w:r>
+    </w:p>
+    <w:p>
+      <w:pPr>
         <w:rPr>
           <w:rFonts w:ascii="Times New Roman" w:hAnsi="Times New Roman" w:cs="Times New Roman"/>
           <w:b/>
@@ -220,9 +183,15 @@
           <w:sz w:val="24"/>
           <w:lang w:val="en-US"/>
         </w:rPr>
-        <w:t>javac</w:t>
-      </w:r>
-      <w:proofErr w:type="spellEnd"/>
+      </w:pPr>
+      <w:r>
+        <w:rPr>
+          <w:rFonts w:ascii="Times New Roman" w:hAnsi="Times New Roman" w:cs="Times New Roman"/>
+          <w:sz w:val="24"/>
+          <w:lang w:val="en-US"/>
+        </w:rPr>
+        <w:t xml:space="preserve">Step 5 – Run the program by typing in the following: </w:t>
+      </w:r>
       <w:r>
         <w:rPr>
           <w:rFonts w:ascii="Times New Roman" w:hAnsi="Times New Roman" w:cs="Times New Roman"/>
@@ -231,7 +200,7 @@
           <w:sz w:val="24"/>
           <w:lang w:val="en-US"/>
         </w:rPr>
-        <w:t xml:space="preserve"> Invaders.java</w:t>
+        <w:t>java Invaders</w:t>
       </w:r>
     </w:p>
     <w:p>
@@ -244,35 +213,6 @@
           <w:lang w:val="en-US"/>
         </w:rPr>
       </w:pPr>
-      <w:r>
-        <w:rPr>
-          <w:rFonts w:ascii="Times New Roman" w:hAnsi="Times New Roman" w:cs="Times New Roman"/>
-          <w:sz w:val="24"/>
-          <w:lang w:val="en-US"/>
-        </w:rPr>
-        <w:t xml:space="preserve">Step 5 – Run the program by typing in the following: </w:t>
-      </w:r>
-      <w:r>
-        <w:rPr>
-          <w:rFonts w:ascii="Times New Roman" w:hAnsi="Times New Roman" w:cs="Times New Roman"/>
-          <w:b/>
-          <w:i/>
-          <w:sz w:val="24"/>
-          <w:lang w:val="en-US"/>
-        </w:rPr>
-        <w:t>java Invaders</w:t>
-      </w:r>
-    </w:p>
-    <w:p>
-      <w:pPr>
-        <w:rPr>
-          <w:rFonts w:ascii="Times New Roman" w:hAnsi="Times New Roman" w:cs="Times New Roman"/>
-          <w:b/>
-          <w:i/>
-          <w:sz w:val="24"/>
-          <w:lang w:val="en-US"/>
-        </w:rPr>
-      </w:pPr>
     </w:p>
     <w:p>
       <w:pPr>
@@ -290,9 +230,77 @@
           <w:sz w:val="32"/>
           <w:lang w:val="en-US"/>
         </w:rPr>
-        <w:t xml:space="preserve">Details on Inheritance and </w:t>
-      </w:r>
-      <w:proofErr w:type="spellStart"/>
+        <w:t>Details on Inheritance and PolyMorphism</w:t>
+      </w:r>
+    </w:p>
+    <w:p>
+      <w:pPr>
+        <w:rPr>
+          <w:rFonts w:ascii="Times New Roman" w:hAnsi="Times New Roman" w:cs="Times New Roman"/>
+          <w:sz w:val="24"/>
+          <w:lang w:val="en-US"/>
+        </w:rPr>
+      </w:pPr>
+      <w:r>
+        <w:rPr>
+          <w:rFonts w:ascii="Times New Roman" w:hAnsi="Times New Roman" w:cs="Times New Roman"/>
+          <w:sz w:val="24"/>
+          <w:lang w:val="en-US"/>
+        </w:rPr>
+        <w:t>An example of interface inheritance is how DefaultCritter extends the Critter interface to enable the DefaultCritter to move around the canvas by specifying getters and setters for its radius, coordinates and velocities.</w:t>
+      </w:r>
+    </w:p>
+    <w:p>
+      <w:pPr>
+        <w:rPr>
+          <w:rFonts w:ascii="Times New Roman" w:hAnsi="Times New Roman" w:cs="Times New Roman"/>
+          <w:sz w:val="24"/>
+          <w:lang w:val="en-US"/>
+        </w:rPr>
+      </w:pPr>
+      <w:r>
+        <w:rPr>
+          <w:rFonts w:ascii="Times New Roman" w:hAnsi="Times New Roman" w:cs="Times New Roman"/>
+          <w:sz w:val="24"/>
+          <w:lang w:val="en-US"/>
+        </w:rPr>
+        <w:t>An example of class inheritance is how Shooter extends the DefaultCritter class to create a new object that has functionality for a critter with a moveable barrel that that is able to fire missiles and collect powerups.</w:t>
+      </w:r>
+    </w:p>
+    <w:p>
+      <w:pPr>
+        <w:rPr>
+          <w:rFonts w:ascii="Times New Roman" w:hAnsi="Times New Roman" w:cs="Times New Roman"/>
+          <w:sz w:val="24"/>
+          <w:lang w:val="en-US"/>
+        </w:rPr>
+      </w:pPr>
+      <w:r>
+        <w:rPr>
+          <w:rFonts w:ascii="Times New Roman" w:hAnsi="Times New Roman" w:cs="Times New Roman"/>
+          <w:sz w:val="24"/>
+          <w:lang w:val="en-US"/>
+        </w:rPr>
+        <w:t>An example of polymorphism is how the BossEnemy is both a child of DefaultCritter, Critter and Enemy at the same time. We utilize this aspect of polymorphism to put all the different types of enemies in one ArrayList and then to retrieve each enemy by using the InstanceOf keyword in java.</w:t>
+      </w:r>
+    </w:p>
+    <w:p>
+      <w:pPr>
+        <w:rPr>
+          <w:rFonts w:ascii="Times New Roman" w:hAnsi="Times New Roman" w:cs="Times New Roman"/>
+          <w:sz w:val="24"/>
+          <w:lang w:val="en-US"/>
+        </w:rPr>
+      </w:pPr>
+    </w:p>
+    <w:p>
+      <w:pPr>
+        <w:rPr>
+          <w:rFonts w:ascii="Times New Roman" w:hAnsi="Times New Roman" w:cs="Times New Roman"/>
+          <w:sz w:val="24"/>
+          <w:lang w:val="en-US"/>
+        </w:rPr>
+      </w:pPr>
       <w:r>
         <w:rPr>
           <w:rFonts w:ascii="Times New Roman" w:hAnsi="Times New Roman" w:cs="Times New Roman"/>
@@ -300,229 +308,6 @@
           <w:sz w:val="32"/>
           <w:lang w:val="en-US"/>
         </w:rPr>
-        <w:t>PolyMorphism</w:t>
-      </w:r>
-      <w:proofErr w:type="spellEnd"/>
-    </w:p>
-    <w:p>
-      <w:pPr>
-        <w:rPr>
-          <w:rFonts w:ascii="Times New Roman" w:hAnsi="Times New Roman" w:cs="Times New Roman"/>
-          <w:sz w:val="24"/>
-          <w:lang w:val="en-US"/>
-        </w:rPr>
-      </w:pPr>
-      <w:r>
-        <w:rPr>
-          <w:rFonts w:ascii="Times New Roman" w:hAnsi="Times New Roman" w:cs="Times New Roman"/>
-          <w:sz w:val="24"/>
-          <w:lang w:val="en-US"/>
-        </w:rPr>
-        <w:t xml:space="preserve">An example of interface inheritance is how </w:t>
-      </w:r>
-      <w:proofErr w:type="spellStart"/>
-      <w:r>
-        <w:rPr>
-          <w:rFonts w:ascii="Times New Roman" w:hAnsi="Times New Roman" w:cs="Times New Roman"/>
-          <w:sz w:val="24"/>
-          <w:lang w:val="en-US"/>
-        </w:rPr>
-        <w:t>DefaultCritter</w:t>
-      </w:r>
-      <w:proofErr w:type="spellEnd"/>
-      <w:r>
-        <w:rPr>
-          <w:rFonts w:ascii="Times New Roman" w:hAnsi="Times New Roman" w:cs="Times New Roman"/>
-          <w:sz w:val="24"/>
-          <w:lang w:val="en-US"/>
-        </w:rPr>
-        <w:t xml:space="preserve"> extends the Critter interface to enable the </w:t>
-      </w:r>
-      <w:proofErr w:type="spellStart"/>
-      <w:r>
-        <w:rPr>
-          <w:rFonts w:ascii="Times New Roman" w:hAnsi="Times New Roman" w:cs="Times New Roman"/>
-          <w:sz w:val="24"/>
-          <w:lang w:val="en-US"/>
-        </w:rPr>
-        <w:t>DefaultCritter</w:t>
-      </w:r>
-      <w:proofErr w:type="spellEnd"/>
-      <w:r>
-        <w:rPr>
-          <w:rFonts w:ascii="Times New Roman" w:hAnsi="Times New Roman" w:cs="Times New Roman"/>
-          <w:sz w:val="24"/>
-          <w:lang w:val="en-US"/>
-        </w:rPr>
-        <w:t xml:space="preserve"> to move around the canvas by specifying getters and setters for its radius, coordinates and velocities.</w:t>
-      </w:r>
-    </w:p>
-    <w:p>
-      <w:pPr>
-        <w:rPr>
-          <w:rFonts w:ascii="Times New Roman" w:hAnsi="Times New Roman" w:cs="Times New Roman"/>
-          <w:sz w:val="24"/>
-          <w:lang w:val="en-US"/>
-        </w:rPr>
-      </w:pPr>
-      <w:r>
-        <w:rPr>
-          <w:rFonts w:ascii="Times New Roman" w:hAnsi="Times New Roman" w:cs="Times New Roman"/>
-          <w:sz w:val="24"/>
-          <w:lang w:val="en-US"/>
-        </w:rPr>
-        <w:t xml:space="preserve">An example of class inheritance is how Shooter extends the </w:t>
-      </w:r>
-      <w:proofErr w:type="spellStart"/>
-      <w:r>
-        <w:rPr>
-          <w:rFonts w:ascii="Times New Roman" w:hAnsi="Times New Roman" w:cs="Times New Roman"/>
-          <w:sz w:val="24"/>
-          <w:lang w:val="en-US"/>
-        </w:rPr>
-        <w:t>DefaultCritter</w:t>
-      </w:r>
-      <w:proofErr w:type="spellEnd"/>
-      <w:r>
-        <w:rPr>
-          <w:rFonts w:ascii="Times New Roman" w:hAnsi="Times New Roman" w:cs="Times New Roman"/>
-          <w:sz w:val="24"/>
-          <w:lang w:val="en-US"/>
-        </w:rPr>
-        <w:t xml:space="preserve"> class to create a new object that has functionality for a critter with a moveable barrel that that is able to fire missiles and collect </w:t>
-      </w:r>
-      <w:proofErr w:type="spellStart"/>
-      <w:r>
-        <w:rPr>
-          <w:rFonts w:ascii="Times New Roman" w:hAnsi="Times New Roman" w:cs="Times New Roman"/>
-          <w:sz w:val="24"/>
-          <w:lang w:val="en-US"/>
-        </w:rPr>
-        <w:t>powerups</w:t>
-      </w:r>
-      <w:proofErr w:type="spellEnd"/>
-      <w:r>
-        <w:rPr>
-          <w:rFonts w:ascii="Times New Roman" w:hAnsi="Times New Roman" w:cs="Times New Roman"/>
-          <w:sz w:val="24"/>
-          <w:lang w:val="en-US"/>
-        </w:rPr>
-        <w:t>.</w:t>
-      </w:r>
-    </w:p>
-    <w:p>
-      <w:pPr>
-        <w:rPr>
-          <w:rFonts w:ascii="Times New Roman" w:hAnsi="Times New Roman" w:cs="Times New Roman"/>
-          <w:sz w:val="24"/>
-          <w:lang w:val="en-US"/>
-        </w:rPr>
-      </w:pPr>
-      <w:r>
-        <w:rPr>
-          <w:rFonts w:ascii="Times New Roman" w:hAnsi="Times New Roman" w:cs="Times New Roman"/>
-          <w:sz w:val="24"/>
-          <w:lang w:val="en-US"/>
-        </w:rPr>
-        <w:t xml:space="preserve">An example of polymorphism is how the </w:t>
-      </w:r>
-      <w:proofErr w:type="spellStart"/>
-      <w:r>
-        <w:rPr>
-          <w:rFonts w:ascii="Times New Roman" w:hAnsi="Times New Roman" w:cs="Times New Roman"/>
-          <w:sz w:val="24"/>
-          <w:lang w:val="en-US"/>
-        </w:rPr>
-        <w:t>BossEnemy</w:t>
-      </w:r>
-      <w:proofErr w:type="spellEnd"/>
-      <w:r>
-        <w:rPr>
-          <w:rFonts w:ascii="Times New Roman" w:hAnsi="Times New Roman" w:cs="Times New Roman"/>
-          <w:sz w:val="24"/>
-          <w:lang w:val="en-US"/>
-        </w:rPr>
-        <w:t xml:space="preserve"> is both a child of </w:t>
-      </w:r>
-      <w:proofErr w:type="spellStart"/>
-      <w:r>
-        <w:rPr>
-          <w:rFonts w:ascii="Times New Roman" w:hAnsi="Times New Roman" w:cs="Times New Roman"/>
-          <w:sz w:val="24"/>
-          <w:lang w:val="en-US"/>
-        </w:rPr>
-        <w:t>DefaultCritter</w:t>
-      </w:r>
-      <w:proofErr w:type="spellEnd"/>
-      <w:r>
-        <w:rPr>
-          <w:rFonts w:ascii="Times New Roman" w:hAnsi="Times New Roman" w:cs="Times New Roman"/>
-          <w:sz w:val="24"/>
-          <w:lang w:val="en-US"/>
-        </w:rPr>
-        <w:t xml:space="preserve">, Critter and Enemy at the same time. We utilize this aspect of polymorphism to put all the different types of enemies in one </w:t>
-      </w:r>
-      <w:proofErr w:type="spellStart"/>
-      <w:r>
-        <w:rPr>
-          <w:rFonts w:ascii="Times New Roman" w:hAnsi="Times New Roman" w:cs="Times New Roman"/>
-          <w:sz w:val="24"/>
-          <w:lang w:val="en-US"/>
-        </w:rPr>
-        <w:t>ArrayList</w:t>
-      </w:r>
-      <w:proofErr w:type="spellEnd"/>
-      <w:r>
-        <w:rPr>
-          <w:rFonts w:ascii="Times New Roman" w:hAnsi="Times New Roman" w:cs="Times New Roman"/>
-          <w:sz w:val="24"/>
-          <w:lang w:val="en-US"/>
-        </w:rPr>
-        <w:t xml:space="preserve"> and then to retrieve each enemy by using the </w:t>
-      </w:r>
-      <w:proofErr w:type="spellStart"/>
-      <w:r>
-        <w:rPr>
-          <w:rFonts w:ascii="Times New Roman" w:hAnsi="Times New Roman" w:cs="Times New Roman"/>
-          <w:sz w:val="24"/>
-          <w:lang w:val="en-US"/>
-        </w:rPr>
-        <w:t>InstanceOf</w:t>
-      </w:r>
-      <w:proofErr w:type="spellEnd"/>
-      <w:r>
-        <w:rPr>
-          <w:rFonts w:ascii="Times New Roman" w:hAnsi="Times New Roman" w:cs="Times New Roman"/>
-          <w:sz w:val="24"/>
-          <w:lang w:val="en-US"/>
-        </w:rPr>
-        <w:t xml:space="preserve"> keyword in java.</w:t>
-      </w:r>
-    </w:p>
-    <w:p>
-      <w:pPr>
-        <w:rPr>
-          <w:rFonts w:ascii="Times New Roman" w:hAnsi="Times New Roman" w:cs="Times New Roman"/>
-          <w:sz w:val="24"/>
-          <w:lang w:val="en-US"/>
-        </w:rPr>
-      </w:pPr>
-    </w:p>
-    <w:p>
-      <w:pPr>
-        <w:rPr>
-          <w:rFonts w:ascii="Times New Roman" w:hAnsi="Times New Roman" w:cs="Times New Roman"/>
-          <w:sz w:val="24"/>
-          <w:lang w:val="en-US"/>
-        </w:rPr>
-      </w:pPr>
-      <w:r>
-        <w:rPr>
-          <w:rFonts w:ascii="Times New Roman" w:hAnsi="Times New Roman" w:cs="Times New Roman"/>
-          <w:b/>
-          <w:sz w:val="32"/>
-          <w:lang w:val="en-US"/>
-        </w:rPr>
         <w:t>Summary of Additional Work Done</w:t>
       </w:r>
     </w:p>
@@ -535,7 +320,7 @@
         </w:numPr>
         <w:rPr>
           <w:rFonts w:ascii="Times New Roman" w:hAnsi="Times New Roman" w:cs="Times New Roman"/>
-          <w:color w:val="FF0000"/>
+          <w:color w:val="000000" w:themeColor="text1"/>
           <w:sz w:val="24"/>
           <w:lang w:val="en-US"/>
         </w:rPr>
@@ -551,11 +336,38 @@
       <w:r>
         <w:rPr>
           <w:rFonts w:ascii="Times New Roman" w:hAnsi="Times New Roman" w:cs="Times New Roman"/>
-          <w:color w:val="FF0000"/>
-          <w:sz w:val="24"/>
-          <w:lang w:val="en-US"/>
-        </w:rPr>
-        <w:t>.. Heinrich please specify how you designed the stuff, the tools you used etc</w:t>
+          <w:color w:val="000000" w:themeColor="text1"/>
+          <w:sz w:val="24"/>
+          <w:lang w:val="en-US"/>
+        </w:rPr>
+        <w:t>using</w:t>
+      </w:r>
+      <w:r>
+        <w:rPr>
+          <w:rFonts w:ascii="Times New Roman" w:hAnsi="Times New Roman" w:cs="Times New Roman"/>
+          <w:color w:val="000000" w:themeColor="text1"/>
+          <w:sz w:val="24"/>
+          <w:lang w:val="en-US"/>
+        </w:rPr>
+        <w:t xml:space="preserve"> various</w:t>
+      </w:r>
+      <w:r>
+        <w:rPr>
+          <w:rFonts w:ascii="Times New Roman" w:hAnsi="Times New Roman" w:cs="Times New Roman"/>
+          <w:color w:val="000000" w:themeColor="text1"/>
+          <w:sz w:val="24"/>
+          <w:lang w:val="en-US"/>
+        </w:rPr>
+        <w:t xml:space="preserve"> png’s created </w:t>
+      </w:r>
+      <w:r>
+        <w:rPr>
+          <w:rFonts w:ascii="Times New Roman" w:hAnsi="Times New Roman" w:cs="Times New Roman"/>
+          <w:color w:val="000000" w:themeColor="text1"/>
+          <w:sz w:val="24"/>
+          <w:lang w:val="en-US"/>
+        </w:rPr>
+        <w:t>by hand in photoshop.</w:t>
       </w:r>
     </w:p>
     <w:p>
@@ -644,43 +456,7 @@
           <w:lang w:val="en-US"/>
         </w:rPr>
         <w:lastRenderedPageBreak/>
-        <w:t xml:space="preserve">A </w:t>
-      </w:r>
-      <w:proofErr w:type="spellStart"/>
-      <w:r>
-        <w:rPr>
-          <w:rFonts w:ascii="Times New Roman" w:hAnsi="Times New Roman" w:cs="Times New Roman"/>
-          <w:sz w:val="24"/>
-          <w:lang w:val="en-US"/>
-        </w:rPr>
-        <w:t>arrayList</w:t>
-      </w:r>
-      <w:proofErr w:type="spellEnd"/>
-      <w:r>
-        <w:rPr>
-          <w:rFonts w:ascii="Times New Roman" w:hAnsi="Times New Roman" w:cs="Times New Roman"/>
-          <w:sz w:val="24"/>
-          <w:lang w:val="en-US"/>
-        </w:rPr>
-        <w:t xml:space="preserve"> of small circles if random size and position between -800 and 800 so that not every star would be on the screen to give it that look of dispersion between the stars, these small objects where just moved down the screen at a constant velocity. This same system was used to generate the </w:t>
-      </w:r>
-      <w:proofErr w:type="spellStart"/>
-      <w:r>
-        <w:rPr>
-          <w:rFonts w:ascii="Times New Roman" w:hAnsi="Times New Roman" w:cs="Times New Roman"/>
-          <w:sz w:val="24"/>
-          <w:lang w:val="en-US"/>
-        </w:rPr>
-        <w:t>powerUps</w:t>
-      </w:r>
-      <w:proofErr w:type="spellEnd"/>
-      <w:r>
-        <w:rPr>
-          <w:rFonts w:ascii="Times New Roman" w:hAnsi="Times New Roman" w:cs="Times New Roman"/>
-          <w:sz w:val="24"/>
-          <w:lang w:val="en-US"/>
-        </w:rPr>
-        <w:t xml:space="preserve"> appearing on the screen.</w:t>
+        <w:t>A arrayList of small circles if random size and position between -800 and 800 so that not every star would be on the screen to give it that look of dispersion between the stars, these small objects where just moved down the screen at a constant velocity. This same system was used to generate the powerUps appearing on the screen.</w:t>
       </w:r>
       <w:bookmarkStart w:id="0" w:name="_GoBack"/>
       <w:bookmarkEnd w:id="0"/>
@@ -689,6 +465,60 @@
       <w:pPr>
         <w:pStyle w:val="ListParagraph"/>
         <w:numPr>
+          <w:ilvl w:val="1"/>
+          <w:numId w:val="1"/>
+        </w:numPr>
+        <w:rPr>
+          <w:rFonts w:ascii="Times New Roman" w:hAnsi="Times New Roman" w:cs="Times New Roman"/>
+          <w:sz w:val="24"/>
+          <w:lang w:val="en-US"/>
+        </w:rPr>
+      </w:pPr>
+      <w:r>
+        <w:rPr>
+          <w:rFonts w:ascii="Times New Roman" w:hAnsi="Times New Roman" w:cs="Times New Roman"/>
+          <w:sz w:val="24"/>
+          <w:lang w:val="en-US"/>
+        </w:rPr>
+        <w:t>Missiles bounce once</w:t>
+      </w:r>
+      <w:r>
+        <w:rPr>
+          <w:rFonts w:ascii="Times New Roman" w:hAnsi="Times New Roman" w:cs="Times New Roman"/>
+          <w:sz w:val="24"/>
+          <w:lang w:val="en-US"/>
+        </w:rPr>
+        <w:t xml:space="preserve"> of</w:t>
+      </w:r>
+      <w:r>
+        <w:rPr>
+          <w:rFonts w:ascii="Times New Roman" w:hAnsi="Times New Roman" w:cs="Times New Roman"/>
+          <w:sz w:val="24"/>
+          <w:lang w:val="en-US"/>
+        </w:rPr>
+        <w:t>f</w:t>
+      </w:r>
+      <w:r>
+        <w:rPr>
+          <w:rFonts w:ascii="Times New Roman" w:hAnsi="Times New Roman" w:cs="Times New Roman"/>
+          <w:sz w:val="24"/>
+          <w:lang w:val="en-US"/>
+        </w:rPr>
+        <w:t xml:space="preserve"> side walls</w:t>
+      </w:r>
+      <w:r>
+        <w:rPr>
+          <w:rFonts w:ascii="Times New Roman" w:hAnsi="Times New Roman" w:cs="Times New Roman"/>
+          <w:sz w:val="24"/>
+          <w:lang w:val="en-US"/>
+        </w:rPr>
+        <w:t>.</w:t>
+      </w:r>
+    </w:p>
+    <w:p>
+      <w:pPr>
+        <w:pStyle w:val="ListParagraph"/>
+        <w:numPr>
           <w:ilvl w:val="0"/>
           <w:numId w:val="1"/>
         </w:numPr>
@@ -712,25 +542,7 @@
           <w:sz w:val="24"/>
           <w:lang w:val="en-US"/>
         </w:rPr>
-        <w:t xml:space="preserve">, and creating it if necessary. A </w:t>
-      </w:r>
-      <w:proofErr w:type="spellStart"/>
-      <w:r>
-        <w:rPr>
-          <w:rFonts w:ascii="Times New Roman" w:hAnsi="Times New Roman" w:cs="Times New Roman"/>
-          <w:sz w:val="24"/>
-          <w:lang w:val="en-US"/>
-        </w:rPr>
-        <w:t>png</w:t>
-      </w:r>
-      <w:proofErr w:type="spellEnd"/>
-      <w:r>
-        <w:rPr>
-          <w:rFonts w:ascii="Times New Roman" w:hAnsi="Times New Roman" w:cs="Times New Roman"/>
-          <w:sz w:val="24"/>
-          <w:lang w:val="en-US"/>
-        </w:rPr>
-        <w:t xml:space="preserve"> image was used, in unison with changing the size and not clearing the screen gave the image an impression of moving. This method was used for the game over and win screen. </w:t>
+        <w:t xml:space="preserve">, and creating it if necessary. A png image was used, in unison with changing the size and not clearing the screen gave the image an impression of moving. This method was used for the game over and win screen. </w:t>
       </w:r>
     </w:p>
     <w:p>
@@ -818,25 +630,7 @@
           <w:sz w:val="24"/>
           <w:lang w:val="en-US"/>
         </w:rPr>
-        <w:t xml:space="preserve">A missile that is larger, and that does more damage than a default missile, the user only gets one of these per </w:t>
-      </w:r>
-      <w:proofErr w:type="spellStart"/>
-      <w:r>
-        <w:rPr>
-          <w:rFonts w:ascii="Times New Roman" w:hAnsi="Times New Roman" w:cs="Times New Roman"/>
-          <w:sz w:val="24"/>
-          <w:lang w:val="en-US"/>
-        </w:rPr>
-        <w:t>powerup</w:t>
-      </w:r>
-      <w:proofErr w:type="spellEnd"/>
-      <w:r>
-        <w:rPr>
-          <w:rFonts w:ascii="Times New Roman" w:hAnsi="Times New Roman" w:cs="Times New Roman"/>
-          <w:sz w:val="24"/>
-          <w:lang w:val="en-US"/>
-        </w:rPr>
-        <w:t>.</w:t>
+        <w:t>A missile that is larger, and that does more damage than a default missile, the user only gets one of these per powerup.</w:t>
       </w:r>
     </w:p>
     <w:p>
@@ -924,25 +718,7 @@
           <w:sz w:val="24"/>
           <w:lang w:val="en-US"/>
         </w:rPr>
-        <w:t xml:space="preserve">The enemies, bunkers and shooters all have hit points corresponding to the type of entity that the object is, different types of missiles remove different amount of </w:t>
-      </w:r>
-      <w:proofErr w:type="spellStart"/>
-      <w:r>
-        <w:rPr>
-          <w:rFonts w:ascii="Times New Roman" w:hAnsi="Times New Roman" w:cs="Times New Roman"/>
-          <w:sz w:val="24"/>
-          <w:lang w:val="en-US"/>
-        </w:rPr>
-        <w:t>hitpoints</w:t>
-      </w:r>
-      <w:proofErr w:type="spellEnd"/>
-      <w:r>
-        <w:rPr>
-          <w:rFonts w:ascii="Times New Roman" w:hAnsi="Times New Roman" w:cs="Times New Roman"/>
-          <w:sz w:val="24"/>
-          <w:lang w:val="en-US"/>
-        </w:rPr>
-        <w:t xml:space="preserve"> of each type of entity.</w:t>
+        <w:t>The enemies, bunkers and shooters all have hit points corresponding to the type of entity that the object is, different types of missiles remove different amount of hitpoints of each type of entity.</w:t>
       </w:r>
     </w:p>
     <w:p>
@@ -986,25 +762,7 @@
           <w:sz w:val="24"/>
           <w:lang w:val="en-US"/>
         </w:rPr>
-        <w:t xml:space="preserve">A light enemy that shoots regularly compared to a heavy enemy and has relatively few </w:t>
-      </w:r>
-      <w:proofErr w:type="spellStart"/>
-      <w:r>
-        <w:rPr>
-          <w:rFonts w:ascii="Times New Roman" w:hAnsi="Times New Roman" w:cs="Times New Roman"/>
-          <w:sz w:val="24"/>
-          <w:lang w:val="en-US"/>
-        </w:rPr>
-        <w:t>hitpoints</w:t>
-      </w:r>
-      <w:proofErr w:type="spellEnd"/>
-      <w:r>
-        <w:rPr>
-          <w:rFonts w:ascii="Times New Roman" w:hAnsi="Times New Roman" w:cs="Times New Roman"/>
-          <w:sz w:val="24"/>
-          <w:lang w:val="en-US"/>
-        </w:rPr>
-        <w:t>.</w:t>
+        <w:t>A light enemy that shoots regularly compared to a heavy enemy and has relatively few hitpoints.</w:t>
       </w:r>
     </w:p>
     <w:p>
@@ -1026,18 +784,8 @@
           <w:sz w:val="24"/>
           <w:lang w:val="en-US"/>
         </w:rPr>
-        <w:t xml:space="preserve">A heavy enemy that shoots less than a light enemy, but has more </w:t>
-      </w:r>
-      <w:proofErr w:type="spellStart"/>
-      <w:r>
-        <w:rPr>
-          <w:rFonts w:ascii="Times New Roman" w:hAnsi="Times New Roman" w:cs="Times New Roman"/>
-          <w:sz w:val="24"/>
-          <w:lang w:val="en-US"/>
-        </w:rPr>
-        <w:t>hitpoints</w:t>
-      </w:r>
-      <w:proofErr w:type="spellEnd"/>
+        <w:t>A heavy enemy that shoots less than a light enemy, but has more hitpoints</w:t>
+      </w:r>
     </w:p>
     <w:p>
       <w:pPr>
@@ -1058,25 +806,7 @@
           <w:sz w:val="24"/>
           <w:lang w:val="en-US"/>
         </w:rPr>
-        <w:t xml:space="preserve">A boss enemy that moves around randomly on the screen, has more </w:t>
-      </w:r>
-      <w:proofErr w:type="spellStart"/>
-      <w:r>
-        <w:rPr>
-          <w:rFonts w:ascii="Times New Roman" w:hAnsi="Times New Roman" w:cs="Times New Roman"/>
-          <w:sz w:val="24"/>
-          <w:lang w:val="en-US"/>
-        </w:rPr>
-        <w:t>hitpoints</w:t>
-      </w:r>
-      <w:proofErr w:type="spellEnd"/>
-      <w:r>
-        <w:rPr>
-          <w:rFonts w:ascii="Times New Roman" w:hAnsi="Times New Roman" w:cs="Times New Roman"/>
-          <w:sz w:val="24"/>
-          <w:lang w:val="en-US"/>
-        </w:rPr>
-        <w:t xml:space="preserve"> than all other enemies, and that can shoot three missiles at once in the direction of the shooter.</w:t>
+        <w:t>A boss enemy that moves around randomly on the screen, has more hitpoints than all other enemies, and that can shoot three missiles at once in the direction of the shooter.</w:t>
       </w:r>
     </w:p>
     <w:p>
@@ -1098,25 +828,7 @@
           <w:sz w:val="24"/>
           <w:lang w:val="en-US"/>
         </w:rPr>
-        <w:t xml:space="preserve">Bunkers that are distributed evenly across a horizontal point, bunkers are advantageous to the enemies as they destroy </w:t>
-      </w:r>
-      <w:proofErr w:type="spellStart"/>
-      <w:r>
-        <w:rPr>
-          <w:rFonts w:ascii="Times New Roman" w:hAnsi="Times New Roman" w:cs="Times New Roman"/>
-          <w:sz w:val="24"/>
-          <w:lang w:val="en-US"/>
-        </w:rPr>
-        <w:t>powerups</w:t>
-      </w:r>
-      <w:proofErr w:type="spellEnd"/>
-      <w:r>
-        <w:rPr>
-          <w:rFonts w:ascii="Times New Roman" w:hAnsi="Times New Roman" w:cs="Times New Roman"/>
-          <w:sz w:val="24"/>
-          <w:lang w:val="en-US"/>
-        </w:rPr>
-        <w:t>, enemy missiles can pass through them, and the shooter has to shoot them a certain amount of times before they get removed from the screen. If an enemy touches a bunker the bunkers gets destroyed and no damage is dealt to the enemy.</w:t>
+        <w:t>Bunkers that are distributed evenly across a horizontal point, bunkers are advantageous to the enemies as they destroy powerups, enemy missiles can pass through them, and the shooter has to shoot them a certain amount of times before they get removed from the screen. If an enemy touches a bunker the bunkers gets destroyed and no damage is dealt to the enemy.</w:t>
       </w:r>
     </w:p>
     <w:p>
@@ -1203,19 +915,8 @@
           <w:sz w:val="32"/>
           <w:lang w:val="en-US"/>
         </w:rPr>
-        <w:t xml:space="preserve">Changes To Standard </w:t>
-      </w:r>
-      <w:proofErr w:type="spellStart"/>
-      <w:r>
-        <w:rPr>
-          <w:rFonts w:ascii="Times New Roman" w:hAnsi="Times New Roman" w:cs="Times New Roman"/>
-          <w:b/>
-          <w:sz w:val="32"/>
-          <w:lang w:val="en-US"/>
-        </w:rPr>
-        <w:t>Libarary</w:t>
-      </w:r>
-      <w:proofErr w:type="spellEnd"/>
+        <w:t>Changes To Standard Libarary</w:t>
+      </w:r>
     </w:p>
     <w:p>
       <w:pPr>
@@ -1335,8 +1036,8 @@
 </file>
 
 <file path=word/numbering.xml><?xml version="1.0" encoding="utf-8"?>
-<w:numbering xmlns:wpc="http://schemas.microsoft.com/office/word/2010/wordprocessingCanvas" xmlns:mc="http://schemas.openxmlformats.org/markup-compatibility/2006" xmlns:o="urn:schemas-microsoft-com:office:office" xmlns:r="http://schemas.openxmlformats.org/officeDocument/2006/relationships" xmlns:m="http://schemas.openxmlformats.org/officeDocument/2006/math" xmlns:v="urn:schemas-microsoft-com:vml" xmlns:wp14="http://schemas.microsoft.com/office/word/2010/wordprocessingDrawing" xmlns:wp="http://schemas.openxmlformats.org/drawingml/2006/wordprocessingDrawing" xmlns:w10="urn:schemas-microsoft-com:office:word" xmlns:w="http://schemas.openxmlformats.org/wordprocessingml/2006/main" xmlns:w14="http://schemas.microsoft.com/office/word/2010/wordml" xmlns:w15="http://schemas.microsoft.com/office/word/2012/wordml" xmlns:wpg="http://schemas.microsoft.com/office/word/2010/wordprocessingGroup" xmlns:wpi="http://schemas.microsoft.com/office/word/2010/wordprocessingInk" xmlns:wne="http://schemas.microsoft.com/office/word/2006/wordml" xmlns:wps="http://schemas.microsoft.com/office/word/2010/wordprocessingShape" mc:Ignorable="w14 w15 wp14">
-  <w:abstractNum w:abstractNumId="0" w15:restartNumberingAfterBreak="0">
+<w:numbering xmlns:ve="http://schemas.openxmlformats.org/markup-compatibility/2006" xmlns:o="urn:schemas-microsoft-com:office:office" xmlns:r="http://schemas.openxmlformats.org/officeDocument/2006/relationships" xmlns:m="http://schemas.openxmlformats.org/officeDocument/2006/math" xmlns:v="urn:schemas-microsoft-com:vml" xmlns:wp="http://schemas.openxmlformats.org/drawingml/2006/wordprocessingDrawing" xmlns:w10="urn:schemas-microsoft-com:office:word" xmlns:w="http://schemas.openxmlformats.org/wordprocessingml/2006/main" xmlns:wne="http://schemas.microsoft.com/office/word/2006/wordml">
+  <w:abstractNum w:abstractNumId="0">
     <w:nsid w:val="32CF6A43"/>
     <w:multiLevelType w:val="hybridMultilevel"/>
     <w:tmpl w:val="ABFC8A88"/>
@@ -1456,7 +1157,7 @@
 </file>
 
 <file path=word/styles.xml><?xml version="1.0" encoding="utf-8"?>
-<w:styles xmlns:mc="http://schemas.openxmlformats.org/markup-compatibility/2006" xmlns:r="http://schemas.openxmlformats.org/officeDocument/2006/relationships" xmlns:w="http://schemas.openxmlformats.org/wordprocessingml/2006/main" xmlns:w14="http://schemas.microsoft.com/office/word/2010/wordml" xmlns:w15="http://schemas.microsoft.com/office/word/2012/wordml" mc:Ignorable="w14 w15">
+<w:styles xmlns:r="http://schemas.openxmlformats.org/officeDocument/2006/relationships" xmlns:w="http://schemas.openxmlformats.org/wordprocessingml/2006/main">
   <w:docDefaults>
     <w:rPrDefault>
       <w:rPr>
@@ -1472,378 +1173,144 @@
       </w:pPr>
     </w:pPrDefault>
   </w:docDefaults>
-  <w:latentStyles w:defLockedState="0" w:defUIPriority="99" w:defSemiHidden="0" w:defUnhideWhenUsed="0" w:defQFormat="0" w:count="371">
-    <w:lsdException w:name="Normal" w:uiPriority="0" w:qFormat="1"/>
-    <w:lsdException w:name="heading 1" w:uiPriority="9" w:qFormat="1"/>
-    <w:lsdException w:name="heading 2" w:semiHidden="1" w:uiPriority="9" w:unhideWhenUsed="1" w:qFormat="1"/>
-    <w:lsdException w:name="heading 3" w:semiHidden="1" w:uiPriority="9" w:unhideWhenUsed="1" w:qFormat="1"/>
-    <w:lsdException w:name="heading 4" w:semiHidden="1" w:uiPriority="9" w:unhideWhenUsed="1" w:qFormat="1"/>
-    <w:lsdException w:name="heading 5" w:semiHidden="1" w:uiPriority="9" w:unhideWhenUsed="1" w:qFormat="1"/>
-    <w:lsdException w:name="heading 6" w:semiHidden="1" w:uiPriority="9" w:unhideWhenUsed="1" w:qFormat="1"/>
-    <w:lsdException w:name="heading 7" w:semiHidden="1" w:uiPriority="9" w:unhideWhenUsed="1" w:qFormat="1"/>
-    <w:lsdException w:name="heading 8" w:semiHidden="1" w:uiPriority="9" w:unhideWhenUsed="1" w:qFormat="1"/>
-    <w:lsdException w:name="heading 9" w:semiHidden="1" w:uiPriority="9" w:unhideWhenUsed="1" w:qFormat="1"/>
-    <w:lsdException w:name="index 1" w:semiHidden="1" w:unhideWhenUsed="1"/>
-    <w:lsdException w:name="index 2" w:semiHidden="1" w:unhideWhenUsed="1"/>
-    <w:lsdException w:name="index 3" w:semiHidden="1" w:unhideWhenUsed="1"/>
-    <w:lsdException w:name="index 4" w:semiHidden="1" w:unhideWhenUsed="1"/>
-    <w:lsdException w:name="index 5" w:semiHidden="1" w:unhideWhenUsed="1"/>
-    <w:lsdException w:name="index 6" w:semiHidden="1" w:unhideWhenUsed="1"/>
-    <w:lsdException w:name="index 7" w:semiHidden="1" w:unhideWhenUsed="1"/>
-    <w:lsdException w:name="index 8" w:semiHidden="1" w:unhideWhenUsed="1"/>
-    <w:lsdException w:name="index 9" w:semiHidden="1" w:unhideWhenUsed="1"/>
-    <w:lsdException w:name="toc 1" w:semiHidden="1" w:uiPriority="39" w:unhideWhenUsed="1"/>
-    <w:lsdException w:name="toc 2" w:semiHidden="1" w:uiPriority="39" w:unhideWhenUsed="1"/>
-    <w:lsdException w:name="toc 3" w:semiHidden="1" w:uiPriority="39" w:unhideWhenUsed="1"/>
-    <w:lsdException w:name="toc 4" w:semiHidden="1" w:uiPriority="39" w:unhideWhenUsed="1"/>
-    <w:lsdException w:name="toc 5" w:semiHidden="1" w:uiPriority="39" w:unhideWhenUsed="1"/>
-    <w:lsdException w:name="toc 6" w:semiHidden="1" w:uiPriority="39" w:unhideWhenUsed="1"/>
-    <w:lsdException w:name="toc 7" w:semiHidden="1" w:uiPriority="39" w:unhideWhenUsed="1"/>
-    <w:lsdException w:name="toc 8" w:semiHidden="1" w:uiPriority="39" w:unhideWhenUsed="1"/>
-    <w:lsdException w:name="toc 9" w:semiHidden="1" w:uiPriority="39" w:unhideWhenUsed="1"/>
-    <w:lsdException w:name="Normal Indent" w:semiHidden="1" w:unhideWhenUsed="1"/>
-    <w:lsdException w:name="footnote text" w:semiHidden="1" w:unhideWhenUsed="1"/>
-    <w:lsdException w:name="annotation text" w:semiHidden="1" w:unhideWhenUsed="1"/>
-    <w:lsdException w:name="header" w:semiHidden="1" w:unhideWhenUsed="1"/>
-    <w:lsdException w:name="footer" w:semiHidden="1" w:unhideWhenUsed="1"/>
-    <w:lsdException w:name="index heading" w:semiHidden="1" w:unhideWhenUsed="1"/>
-    <w:lsdException w:name="caption" w:semiHidden="1" w:uiPriority="35" w:unhideWhenUsed="1" w:qFormat="1"/>
-    <w:lsdException w:name="table of figures" w:semiHidden="1" w:unhideWhenUsed="1"/>
-    <w:lsdException w:name="envelope address" w:semiHidden="1" w:unhideWhenUsed="1"/>
-    <w:lsdException w:name="envelope return" w:semiHidden="1" w:unhideWhenUsed="1"/>
-    <w:lsdException w:name="footnote reference" w:semiHidden="1" w:unhideWhenUsed="1"/>
-    <w:lsdException w:name="annotation reference" w:semiHidden="1" w:unhideWhenUsed="1"/>
-    <w:lsdException w:name="line number" w:semiHidden="1" w:unhideWhenUsed="1"/>
-    <w:lsdException w:name="page number" w:semiHidden="1" w:unhideWhenUsed="1"/>
-    <w:lsdException w:name="endnote reference" w:semiHidden="1" w:unhideWhenUsed="1"/>
-    <w:lsdException w:name="endnote text" w:semiHidden="1" w:unhideWhenUsed="1"/>
-    <w:lsdException w:name="table of authorities" w:semiHidden="1" w:unhideWhenUsed="1"/>
-    <w:lsdException w:name="macro" w:semiHidden="1" w:unhideWhenUsed="1"/>
-    <w:lsdException w:name="toa heading" w:semiHidden="1" w:unhideWhenUsed="1"/>
-    <w:lsdException w:name="List" w:semiHidden="1" w:unhideWhenUsed="1"/>
-    <w:lsdException w:name="List Bullet" w:semiHidden="1" w:unhideWhenUsed="1"/>
-    <w:lsdException w:name="List Number" w:semiHidden="1" w:unhideWhenUsed="1"/>
-    <w:lsdException w:name="List 2" w:semiHidden="1" w:unhideWhenUsed="1"/>
-    <w:lsdException w:name="List 3" w:semiHidden="1" w:unhideWhenUsed="1"/>
-    <w:lsdException w:name="List 4" w:semiHidden="1" w:unhideWhenUsed="1"/>
-    <w:lsdException w:name="List 5" w:semiHidden="1" w:unhideWhenUsed="1"/>
-    <w:lsdException w:name="List Bullet 2" w:semiHidden="1" w:unhideWhenUsed="1"/>
-    <w:lsdException w:name="List Bullet 3" w:semiHidden="1" w:unhideWhenUsed="1"/>
-    <w:lsdException w:name="List Bullet 4" w:semiHidden="1" w:unhideWhenUsed="1"/>
-    <w:lsdException w:name="List Bullet 5" w:semiHidden="1" w:unhideWhenUsed="1"/>
-    <w:lsdException w:name="List Number 2" w:semiHidden="1" w:unhideWhenUsed="1"/>
-    <w:lsdException w:name="List Number 3" w:semiHidden="1" w:unhideWhenUsed="1"/>
-    <w:lsdException w:name="List Number 4" w:semiHidden="1" w:unhideWhenUsed="1"/>
-    <w:lsdException w:name="List Number 5" w:semiHidden="1" w:unhideWhenUsed="1"/>
-    <w:lsdException w:name="Title" w:uiPriority="10" w:qFormat="1"/>
-    <w:lsdException w:name="Closing" w:semiHidden="1" w:unhideWhenUsed="1"/>
-    <w:lsdException w:name="Signature" w:semiHidden="1" w:unhideWhenUsed="1"/>
-    <w:lsdException w:name="Default Paragraph Font" w:semiHidden="1" w:uiPriority="1" w:unhideWhenUsed="1"/>
-    <w:lsdException w:name="Body Text" w:semiHidden="1" w:unhideWhenUsed="1"/>
-    <w:lsdException w:name="Body Text Indent" w:semiHidden="1" w:unhideWhenUsed="1"/>
-    <w:lsdException w:name="List Continue" w:semiHidden="1" w:unhideWhenUsed="1"/>
-    <w:lsdException w:name="List Continue 2" w:semiHidden="1" w:unhideWhenUsed="1"/>
-    <w:lsdException w:name="List Continue 3" w:semiHidden="1" w:unhideWhenUsed="1"/>
-    <w:lsdException w:name="List Continue 4" w:semiHidden="1" w:unhideWhenUsed="1"/>
-    <w:lsdException w:name="List Continue 5" w:semiHidden="1" w:unhideWhenUsed="1"/>
-    <w:lsdException w:name="Message Header" w:semiHidden="1" w:unhideWhenUsed="1"/>
-    <w:lsdException w:name="Subtitle" w:uiPriority="11" w:qFormat="1"/>
-    <w:lsdException w:name="Salutation" w:semiHidden="1" w:unhideWhenUsed="1"/>
-    <w:lsdException w:name="Date" w:semiHidden="1" w:unhideWhenUsed="1"/>
-    <w:lsdException w:name="Body Text First Indent" w:semiHidden="1" w:unhideWhenUsed="1"/>
-    <w:lsdException w:name="Body Text First Indent 2" w:semiHidden="1" w:unhideWhenUsed="1"/>
-    <w:lsdException w:name="Note Heading" w:semiHidden="1" w:unhideWhenUsed="1"/>
-    <w:lsdException w:name="Body Text 2" w:semiHidden="1" w:unhideWhenUsed="1"/>
-    <w:lsdException w:name="Body Text 3" w:semiHidden="1" w:unhideWhenUsed="1"/>
-    <w:lsdException w:name="Body Text Indent 2" w:semiHidden="1" w:unhideWhenUsed="1"/>
-    <w:lsdException w:name="Body Text Indent 3" w:semiHidden="1" w:unhideWhenUsed="1"/>
-    <w:lsdException w:name="Block Text" w:semiHidden="1" w:unhideWhenUsed="1"/>
-    <w:lsdException w:name="Hyperlink" w:semiHidden="1" w:unhideWhenUsed="1"/>
-    <w:lsdException w:name="FollowedHyperlink" w:semiHidden="1" w:unhideWhenUsed="1"/>
-    <w:lsdException w:name="Strong" w:uiPriority="22" w:qFormat="1"/>
-    <w:lsdException w:name="Emphasis" w:uiPriority="20" w:qFormat="1"/>
-    <w:lsdException w:name="Document Map" w:semiHidden="1" w:unhideWhenUsed="1"/>
-    <w:lsdException w:name="Plain Text" w:semiHidden="1" w:unhideWhenUsed="1"/>
-    <w:lsdException w:name="E-mail Signature" w:semiHidden="1" w:unhideWhenUsed="1"/>
-    <w:lsdException w:name="HTML Top of Form" w:semiHidden="1" w:unhideWhenUsed="1"/>
-    <w:lsdException w:name="HTML Bottom of Form" w:semiHidden="1" w:unhideWhenUsed="1"/>
-    <w:lsdException w:name="Normal (Web)" w:semiHidden="1" w:unhideWhenUsed="1"/>
-    <w:lsdException w:name="HTML Acronym" w:semiHidden="1" w:unhideWhenUsed="1"/>
-    <w:lsdException w:name="HTML Address" w:semiHidden="1" w:unhideWhenUsed="1"/>
-    <w:lsdException w:name="HTML Cite" w:semiHidden="1" w:unhideWhenUsed="1"/>
-    <w:lsdException w:name="HTML Code" w:semiHidden="1" w:unhideWhenUsed="1"/>
-    <w:lsdException w:name="HTML Definition" w:semiHidden="1" w:unhideWhenUsed="1"/>
-    <w:lsdException w:name="HTML Keyboard" w:semiHidden="1" w:unhideWhenUsed="1"/>
-    <w:lsdException w:name="HTML Preformatted" w:semiHidden="1" w:unhideWhenUsed="1"/>
-    <w:lsdException w:name="HTML Sample" w:semiHidden="1" w:unhideWhenUsed="1"/>
-    <w:lsdException w:name="HTML Typewriter" w:semiHidden="1" w:unhideWhenUsed="1"/>
-    <w:lsdException w:name="HTML Variable" w:semiHidden="1" w:unhideWhenUsed="1"/>
-    <w:lsdException w:name="Normal Table" w:semiHidden="1" w:unhideWhenUsed="1"/>
-    <w:lsdException w:name="annotation subject" w:semiHidden="1" w:unhideWhenUsed="1"/>
-    <w:lsdException w:name="No List" w:semiHidden="1" w:unhideWhenUsed="1"/>
-    <w:lsdException w:name="Outline List 1" w:semiHidden="1" w:unhideWhenUsed="1"/>
-    <w:lsdException w:name="Outline List 2" w:semiHidden="1" w:unhideWhenUsed="1"/>
-    <w:lsdException w:name="Outline List 3" w:semiHidden="1" w:unhideWhenUsed="1"/>
-    <w:lsdException w:name="Table Simple 1" w:semiHidden="1" w:unhideWhenUsed="1"/>
-    <w:lsdException w:name="Table Simple 2" w:semiHidden="1" w:unhideWhenUsed="1"/>
-    <w:lsdException w:name="Table Simple 3" w:semiHidden="1" w:unhideWhenUsed="1"/>
-    <w:lsdException w:name="Table Classic 1" w:semiHidden="1" w:unhideWhenUsed="1"/>
-    <w:lsdException w:name="Table Classic 2" w:semiHidden="1" w:unhideWhenUsed="1"/>
-    <w:lsdException w:name="Table Classic 3" w:semiHidden="1" w:unhideWhenUsed="1"/>
-    <w:lsdException w:name="Table Classic 4" w:semiHidden="1" w:unhideWhenUsed="1"/>
-    <w:lsdException w:name="Table Colorful 1" w:semiHidden="1" w:unhideWhenUsed="1"/>
-    <w:lsdException w:name="Table Colorful 2" w:semiHidden="1" w:unhideWhenUsed="1"/>
-    <w:lsdException w:name="Table Colorful 3" w:semiHidden="1" w:unhideWhenUsed="1"/>
-    <w:lsdException w:name="Table Columns 1" w:semiHidden="1" w:unhideWhenUsed="1"/>
-    <w:lsdException w:name="Table Columns 2" w:semiHidden="1" w:unhideWhenUsed="1"/>
-    <w:lsdException w:name="Table Columns 3" w:semiHidden="1" w:unhideWhenUsed="1"/>
-    <w:lsdException w:name="Table Columns 4" w:semiHidden="1" w:unhideWhenUsed="1"/>
-    <w:lsdException w:name="Table Columns 5" w:semiHidden="1" w:unhideWhenUsed="1"/>
-    <w:lsdException w:name="Table Grid 1" w:semiHidden="1" w:unhideWhenUsed="1"/>
-    <w:lsdException w:name="Table Grid 2" w:semiHidden="1" w:unhideWhenUsed="1"/>
-    <w:lsdException w:name="Table Grid 3" w:semiHidden="1" w:unhideWhenUsed="1"/>
-    <w:lsdException w:name="Table Grid 4" w:semiHidden="1" w:unhideWhenUsed="1"/>
-    <w:lsdException w:name="Table Grid 5" w:semiHidden="1" w:unhideWhenUsed="1"/>
-    <w:lsdException w:name="Table Grid 6" w:semiHidden="1" w:unhideWhenUsed="1"/>
-    <w:lsdException w:name="Table Grid 7" w:semiHidden="1" w:unhideWhenUsed="1"/>
-    <w:lsdException w:name="Table Grid 8" w:semiHidden="1" w:unhideWhenUsed="1"/>
-    <w:lsdException w:name="Table List 1" w:semiHidden="1" w:unhideWhenUsed="1"/>
-    <w:lsdException w:name="Table List 2" w:semiHidden="1" w:unhideWhenUsed="1"/>
-    <w:lsdException w:name="Table List 3" w:semiHidden="1" w:unhideWhenUsed="1"/>
-    <w:lsdException w:name="Table List 4" w:semiHidden="1" w:unhideWhenUsed="1"/>
-    <w:lsdException w:name="Table List 5" w:semiHidden="1" w:unhideWhenUsed="1"/>
-    <w:lsdException w:name="Table List 6" w:semiHidden="1" w:unhideWhenUsed="1"/>
-    <w:lsdException w:name="Table List 7" w:semiHidden="1" w:unhideWhenUsed="1"/>
-    <w:lsdException w:name="Table List 8" w:semiHidden="1" w:unhideWhenUsed="1"/>
-    <w:lsdException w:name="Table 3D effects 1" w:semiHidden="1" w:unhideWhenUsed="1"/>
-    <w:lsdException w:name="Table 3D effects 2" w:semiHidden="1" w:unhideWhenUsed="1"/>
-    <w:lsdException w:name="Table 3D effects 3" w:semiHidden="1" w:unhideWhenUsed="1"/>
-    <w:lsdException w:name="Table Contemporary" w:semiHidden="1" w:unhideWhenUsed="1"/>
-    <w:lsdException w:name="Table Elegant" w:semiHidden="1" w:unhideWhenUsed="1"/>
-    <w:lsdException w:name="Table Professional" w:semiHidden="1" w:unhideWhenUsed="1"/>
-    <w:lsdException w:name="Table Subtle 1" w:semiHidden="1" w:unhideWhenUsed="1"/>
-    <w:lsdException w:name="Table Subtle 2" w:semiHidden="1" w:unhideWhenUsed="1"/>
-    <w:lsdException w:name="Table Web 1" w:semiHidden="1" w:unhideWhenUsed="1"/>
-    <w:lsdException w:name="Table Web 2" w:semiHidden="1" w:unhideWhenUsed="1"/>
-    <w:lsdException w:name="Table Web 3" w:semiHidden="1" w:unhideWhenUsed="1"/>
-    <w:lsdException w:name="Balloon Text" w:semiHidden="1" w:unhideWhenUsed="1"/>
-    <w:lsdException w:name="Table Grid" w:uiPriority="39"/>
-    <w:lsdException w:name="Table Theme" w:semiHidden="1" w:unhideWhenUsed="1"/>
-    <w:lsdException w:name="Placeholder Text" w:semiHidden="1"/>
-    <w:lsdException w:name="No Spacing" w:uiPriority="1" w:qFormat="1"/>
-    <w:lsdException w:name="Light Shading" w:uiPriority="60"/>
-    <w:lsdException w:name="Light List" w:uiPriority="61"/>
-    <w:lsdException w:name="Light Grid" w:uiPriority="62"/>
-    <w:lsdException w:name="Medium Shading 1" w:uiPriority="63"/>
-    <w:lsdException w:name="Medium Shading 2" w:uiPriority="64"/>
-    <w:lsdException w:name="Medium List 1" w:uiPriority="65"/>
-    <w:lsdException w:name="Medium List 2" w:uiPriority="66"/>
-    <w:lsdException w:name="Medium Grid 1" w:uiPriority="67"/>
-    <w:lsdException w:name="Medium Grid 2" w:uiPriority="68"/>
-    <w:lsdException w:name="Medium Grid 3" w:uiPriority="69"/>
-    <w:lsdException w:name="Dark List" w:uiPriority="70"/>
-    <w:lsdException w:name="Colorful Shading" w:uiPriority="71"/>
-    <w:lsdException w:name="Colorful List" w:uiPriority="72"/>
-    <w:lsdException w:name="Colorful Grid" w:uiPriority="73"/>
-    <w:lsdException w:name="Light Shading Accent 1" w:uiPriority="60"/>
-    <w:lsdException w:name="Light List Accent 1" w:uiPriority="61"/>
-    <w:lsdException w:name="Light Grid Accent 1" w:uiPriority="62"/>
-    <w:lsdException w:name="Medium Shading 1 Accent 1" w:uiPriority="63"/>
-    <w:lsdException w:name="Medium Shading 2 Accent 1" w:uiPriority="64"/>
-    <w:lsdException w:name="Medium List 1 Accent 1" w:uiPriority="65"/>
-    <w:lsdException w:name="Revision" w:semiHidden="1"/>
-    <w:lsdException w:name="List Paragraph" w:uiPriority="34" w:qFormat="1"/>
-    <w:lsdException w:name="Quote" w:uiPriority="29" w:qFormat="1"/>
-    <w:lsdException w:name="Intense Quote" w:uiPriority="30" w:qFormat="1"/>
-    <w:lsdException w:name="Medium List 2 Accent 1" w:uiPriority="66"/>
-    <w:lsdException w:name="Medium Grid 1 Accent 1" w:uiPriority="67"/>
-    <w:lsdException w:name="Medium Grid 2 Accent 1" w:uiPriority="68"/>
-    <w:lsdException w:name="Medium Grid 3 Accent 1" w:uiPriority="69"/>
-    <w:lsdException w:name="Dark List Accent 1" w:uiPriority="70"/>
-    <w:lsdException w:name="Colorful Shading Accent 1" w:uiPriority="71"/>
-    <w:lsdException w:name="Colorful List Accent 1" w:uiPriority="72"/>
-    <w:lsdException w:name="Colorful Grid Accent 1" w:uiPriority="73"/>
-    <w:lsdException w:name="Light Shading Accent 2" w:uiPriority="60"/>
-    <w:lsdException w:name="Light List Accent 2" w:uiPriority="61"/>
-    <w:lsdException w:name="Light Grid Accent 2" w:uiPriority="62"/>
-    <w:lsdException w:name="Medium Shading 1 Accent 2" w:uiPriority="63"/>
-    <w:lsdException w:name="Medium Shading 2 Accent 2" w:uiPriority="64"/>
-    <w:lsdException w:name="Medium List 1 Accent 2" w:uiPriority="65"/>
-    <w:lsdException w:name="Medium List 2 Accent 2" w:uiPriority="66"/>
-    <w:lsdException w:name="Medium Grid 1 Accent 2" w:uiPriority="67"/>
-    <w:lsdException w:name="Medium Grid 2 Accent 2" w:uiPriority="68"/>
-    <w:lsdException w:name="Medium Grid 3 Accent 2" w:uiPriority="69"/>
-    <w:lsdException w:name="Dark List Accent 2" w:uiPriority="70"/>
-    <w:lsdException w:name="Colorful Shading Accent 2" w:uiPriority="71"/>
-    <w:lsdException w:name="Colorful List Accent 2" w:uiPriority="72"/>
-    <w:lsdException w:name="Colorful Grid Accent 2" w:uiPriority="73"/>
-    <w:lsdException w:name="Light Shading Accent 3" w:uiPriority="60"/>
-    <w:lsdException w:name="Light List Accent 3" w:uiPriority="61"/>
-    <w:lsdException w:name="Light Grid Accent 3" w:uiPriority="62"/>
-    <w:lsdException w:name="Medium Shading 1 Accent 3" w:uiPriority="63"/>
-    <w:lsdException w:name="Medium Shading 2 Accent 3" w:uiPriority="64"/>
-    <w:lsdException w:name="Medium List 1 Accent 3" w:uiPriority="65"/>
-    <w:lsdException w:name="Medium List 2 Accent 3" w:uiPriority="66"/>
-    <w:lsdException w:name="Medium Grid 1 Accent 3" w:uiPriority="67"/>
-    <w:lsdException w:name="Medium Grid 2 Accent 3" w:uiPriority="68"/>
-    <w:lsdException w:name="Medium Grid 3 Accent 3" w:uiPriority="69"/>
-    <w:lsdException w:name="Dark List Accent 3" w:uiPriority="70"/>
-    <w:lsdException w:name="Colorful Shading Accent 3" w:uiPriority="71"/>
-    <w:lsdException w:name="Colorful List Accent 3" w:uiPriority="72"/>
-    <w:lsdException w:name="Colorful Grid Accent 3" w:uiPriority="73"/>
-    <w:lsdException w:name="Light Shading Accent 4" w:uiPriority="60"/>
-    <w:lsdException w:name="Light List Accent 4" w:uiPriority="61"/>
-    <w:lsdException w:name="Light Grid Accent 4" w:uiPriority="62"/>
-    <w:lsdException w:name="Medium Shading 1 Accent 4" w:uiPriority="63"/>
-    <w:lsdException w:name="Medium Shading 2 Accent 4" w:uiPriority="64"/>
-    <w:lsdException w:name="Medium List 1 Accent 4" w:uiPriority="65"/>
-    <w:lsdException w:name="Medium List 2 Accent 4" w:uiPriority="66"/>
-    <w:lsdException w:name="Medium Grid 1 Accent 4" w:uiPriority="67"/>
-    <w:lsdException w:name="Medium Grid 2 Accent 4" w:uiPriority="68"/>
-    <w:lsdException w:name="Medium Grid 3 Accent 4" w:uiPriority="69"/>
-    <w:lsdException w:name="Dark List Accent 4" w:uiPriority="70"/>
-    <w:lsdException w:name="Colorful Shading Accent 4" w:uiPriority="71"/>
-    <w:lsdException w:name="Colorful List Accent 4" w:uiPriority="72"/>
-    <w:lsdException w:name="Colorful Grid Accent 4" w:uiPriority="73"/>
-    <w:lsdException w:name="Light Shading Accent 5" w:uiPriority="60"/>
-    <w:lsdException w:name="Light List Accent 5" w:uiPriority="61"/>
-    <w:lsdException w:name="Light Grid Accent 5" w:uiPriority="62"/>
-    <w:lsdException w:name="Medium Shading 1 Accent 5" w:uiPriority="63"/>
-    <w:lsdException w:name="Medium Shading 2 Accent 5" w:uiPriority="64"/>
-    <w:lsdException w:name="Medium List 1 Accent 5" w:uiPriority="65"/>
-    <w:lsdException w:name="Medium List 2 Accent 5" w:uiPriority="66"/>
-    <w:lsdException w:name="Medium Grid 1 Accent 5" w:uiPriority="67"/>
-    <w:lsdException w:name="Medium Grid 2 Accent 5" w:uiPriority="68"/>
-    <w:lsdException w:name="Medium Grid 3 Accent 5" w:uiPriority="69"/>
-    <w:lsdException w:name="Dark List Accent 5" w:uiPriority="70"/>
-    <w:lsdException w:name="Colorful Shading Accent 5" w:uiPriority="71"/>
-    <w:lsdException w:name="Colorful List Accent 5" w:uiPriority="72"/>
-    <w:lsdException w:name="Colorful Grid Accent 5" w:uiPriority="73"/>
-    <w:lsdException w:name="Light Shading Accent 6" w:uiPriority="60"/>
-    <w:lsdException w:name="Light List Accent 6" w:uiPriority="61"/>
-    <w:lsdException w:name="Light Grid Accent 6" w:uiPriority="62"/>
-    <w:lsdException w:name="Medium Shading 1 Accent 6" w:uiPriority="63"/>
-    <w:lsdException w:name="Medium Shading 2 Accent 6" w:uiPriority="64"/>
-    <w:lsdException w:name="Medium List 1 Accent 6" w:uiPriority="65"/>
-    <w:lsdException w:name="Medium List 2 Accent 6" w:uiPriority="66"/>
-    <w:lsdException w:name="Medium Grid 1 Accent 6" w:uiPriority="67"/>
-    <w:lsdException w:name="Medium Grid 2 Accent 6" w:uiPriority="68"/>
-    <w:lsdException w:name="Medium Grid 3 Accent 6" w:uiPriority="69"/>
-    <w:lsdException w:name="Dark List Accent 6" w:uiPriority="70"/>
-    <w:lsdException w:name="Colorful Shading Accent 6" w:uiPriority="71"/>
-    <w:lsdException w:name="Colorful List Accent 6" w:uiPriority="72"/>
-    <w:lsdException w:name="Colorful Grid Accent 6" w:uiPriority="73"/>
-    <w:lsdException w:name="Subtle Emphasis" w:uiPriority="19" w:qFormat="1"/>
-    <w:lsdException w:name="Intense Emphasis" w:uiPriority="21" w:qFormat="1"/>
-    <w:lsdException w:name="Subtle Reference" w:uiPriority="31" w:qFormat="1"/>
-    <w:lsdException w:name="Intense Reference" w:uiPriority="32" w:qFormat="1"/>
-    <w:lsdException w:name="Book Title" w:uiPriority="33" w:qFormat="1"/>
-    <w:lsdException w:name="Bibliography" w:semiHidden="1" w:uiPriority="37" w:unhideWhenUsed="1"/>
-    <w:lsdException w:name="TOC Heading" w:semiHidden="1" w:uiPriority="39" w:unhideWhenUsed="1" w:qFormat="1"/>
-    <w:lsdException w:name="Plain Table 1" w:uiPriority="41"/>
-    <w:lsdException w:name="Plain Table 2" w:uiPriority="42"/>
-    <w:lsdException w:name="Plain Table 3" w:uiPriority="43"/>
-    <w:lsdException w:name="Plain Table 4" w:uiPriority="44"/>
-    <w:lsdException w:name="Plain Table 5" w:uiPriority="45"/>
-    <w:lsdException w:name="Grid Table Light" w:uiPriority="40"/>
-    <w:lsdException w:name="Grid Table 1 Light" w:uiPriority="46"/>
-    <w:lsdException w:name="Grid Table 2" w:uiPriority="47"/>
-    <w:lsdException w:name="Grid Table 3" w:uiPriority="48"/>
-    <w:lsdException w:name="Grid Table 4" w:uiPriority="49"/>
-    <w:lsdException w:name="Grid Table 5 Dark" w:uiPriority="50"/>
-    <w:lsdException w:name="Grid Table 6 Colorful" w:uiPriority="51"/>
-    <w:lsdException w:name="Grid Table 7 Colorful" w:uiPriority="52"/>
-    <w:lsdException w:name="Grid Table 1 Light Accent 1" w:uiPriority="46"/>
-    <w:lsdException w:name="Grid Table 2 Accent 1" w:uiPriority="47"/>
-    <w:lsdException w:name="Grid Table 3 Accent 1" w:uiPriority="48"/>
-    <w:lsdException w:name="Grid Table 4 Accent 1" w:uiPriority="49"/>
-    <w:lsdException w:name="Grid Table 5 Dark Accent 1" w:uiPriority="50"/>
-    <w:lsdException w:name="Grid Table 6 Colorful Accent 1" w:uiPriority="51"/>
-    <w:lsdException w:name="Grid Table 7 Colorful Accent 1" w:uiPriority="52"/>
-    <w:lsdException w:name="Grid Table 1 Light Accent 2" w:uiPriority="46"/>
-    <w:lsdException w:name="Grid Table 2 Accent 2" w:uiPriority="47"/>
-    <w:lsdException w:name="Grid Table 3 Accent 2" w:uiPriority="48"/>
-    <w:lsdException w:name="Grid Table 4 Accent 2" w:uiPriority="49"/>
-    <w:lsdException w:name="Grid Table 5 Dark Accent 2" w:uiPriority="50"/>
-    <w:lsdException w:name="Grid Table 6 Colorful Accent 2" w:uiPriority="51"/>
-    <w:lsdException w:name="Grid Table 7 Colorful Accent 2" w:uiPriority="52"/>
-    <w:lsdException w:name="Grid Table 1 Light Accent 3" w:uiPriority="46"/>
-    <w:lsdException w:name="Grid Table 2 Accent 3" w:uiPriority="47"/>
-    <w:lsdException w:name="Grid Table 3 Accent 3" w:uiPriority="48"/>
-    <w:lsdException w:name="Grid Table 4 Accent 3" w:uiPriority="49"/>
-    <w:lsdException w:name="Grid Table 5 Dark Accent 3" w:uiPriority="50"/>
-    <w:lsdException w:name="Grid Table 6 Colorful Accent 3" w:uiPriority="51"/>
-    <w:lsdException w:name="Grid Table 7 Colorful Accent 3" w:uiPriority="52"/>
-    <w:lsdException w:name="Grid Table 1 Light Accent 4" w:uiPriority="46"/>
-    <w:lsdException w:name="Grid Table 2 Accent 4" w:uiPriority="47"/>
-    <w:lsdException w:name="Grid Table 3 Accent 4" w:uiPriority="48"/>
-    <w:lsdException w:name="Grid Table 4 Accent 4" w:uiPriority="49"/>
-    <w:lsdException w:name="Grid Table 5 Dark Accent 4" w:uiPriority="50"/>
-    <w:lsdException w:name="Grid Table 6 Colorful Accent 4" w:uiPriority="51"/>
-    <w:lsdException w:name="Grid Table 7 Colorful Accent 4" w:uiPriority="52"/>
-    <w:lsdException w:name="Grid Table 1 Light Accent 5" w:uiPriority="46"/>
-    <w:lsdException w:name="Grid Table 2 Accent 5" w:uiPriority="47"/>
-    <w:lsdException w:name="Grid Table 3 Accent 5" w:uiPriority="48"/>
-    <w:lsdException w:name="Grid Table 4 Accent 5" w:uiPriority="49"/>
-    <w:lsdException w:name="Grid Table 5 Dark Accent 5" w:uiPriority="50"/>
-    <w:lsdException w:name="Grid Table 6 Colorful Accent 5" w:uiPriority="51"/>
-    <w:lsdException w:name="Grid Table 7 Colorful Accent 5" w:uiPriority="52"/>
-    <w:lsdException w:name="Grid Table 1 Light Accent 6" w:uiPriority="46"/>
-    <w:lsdException w:name="Grid Table 2 Accent 6" w:uiPriority="47"/>
-    <w:lsdException w:name="Grid Table 3 Accent 6" w:uiPriority="48"/>
-    <w:lsdException w:name="Grid Table 4 Accent 6" w:uiPriority="49"/>
-    <w:lsdException w:name="Grid Table 5 Dark Accent 6" w:uiPriority="50"/>
-    <w:lsdException w:name="Grid Table 6 Colorful Accent 6" w:uiPriority="51"/>
-    <w:lsdException w:name="Grid Table 7 Colorful Accent 6" w:uiPriority="52"/>
-    <w:lsdException w:name="List Table 1 Light" w:uiPriority="46"/>
-    <w:lsdException w:name="List Table 2" w:uiPriority="47"/>
-    <w:lsdException w:name="List Table 3" w:uiPriority="48"/>
-    <w:lsdException w:name="List Table 4" w:uiPriority="49"/>
-    <w:lsdException w:name="List Table 5 Dark" w:uiPriority="50"/>
-    <w:lsdException w:name="List Table 6 Colorful" w:uiPriority="51"/>
-    <w:lsdException w:name="List Table 7 Colorful" w:uiPriority="52"/>
-    <w:lsdException w:name="List Table 1 Light Accent 1" w:uiPriority="46"/>
-    <w:lsdException w:name="List Table 2 Accent 1" w:uiPriority="47"/>
-    <w:lsdException w:name="List Table 3 Accent 1" w:uiPriority="48"/>
-    <w:lsdException w:name="List Table 4 Accent 1" w:uiPriority="49"/>
-    <w:lsdException w:name="List Table 5 Dark Accent 1" w:uiPriority="50"/>
-    <w:lsdException w:name="List Table 6 Colorful Accent 1" w:uiPriority="51"/>
-    <w:lsdException w:name="List Table 7 Colorful Accent 1" w:uiPriority="52"/>
-    <w:lsdException w:name="List Table 1 Light Accent 2" w:uiPriority="46"/>
-    <w:lsdException w:name="List Table 2 Accent 2" w:uiPriority="47"/>
-    <w:lsdException w:name="List Table 3 Accent 2" w:uiPriority="48"/>
-    <w:lsdException w:name="List Table 4 Accent 2" w:uiPriority="49"/>
-    <w:lsdException w:name="List Table 5 Dark Accent 2" w:uiPriority="50"/>
-    <w:lsdException w:name="List Table 6 Colorful Accent 2" w:uiPriority="51"/>
-    <w:lsdException w:name="List Table 7 Colorful Accent 2" w:uiPriority="52"/>
-    <w:lsdException w:name="List Table 1 Light Accent 3" w:uiPriority="46"/>
-    <w:lsdException w:name="List Table 2 Accent 3" w:uiPriority="47"/>
-    <w:lsdException w:name="List Table 3 Accent 3" w:uiPriority="48"/>
-    <w:lsdException w:name="List Table 4 Accent 3" w:uiPriority="49"/>
-    <w:lsdException w:name="List Table 5 Dark Accent 3" w:uiPriority="50"/>
-    <w:lsdException w:name="List Table 6 Colorful Accent 3" w:uiPriority="51"/>
-    <w:lsdException w:name="List Table 7 Colorful Accent 3" w:uiPriority="52"/>
-    <w:lsdException w:name="List Table 1 Light Accent 4" w:uiPriority="46"/>
-    <w:lsdException w:name="List Table 2 Accent 4" w:uiPriority="47"/>
-    <w:lsdException w:name="List Table 3 Accent 4" w:uiPriority="48"/>
-    <w:lsdException w:name="List Table 4 Accent 4" w:uiPriority="49"/>
-    <w:lsdException w:name="List Table 5 Dark Accent 4" w:uiPriority="50"/>
-    <w:lsdException w:name="List Table 6 Colorful Accent 4" w:uiPriority="51"/>
-    <w:lsdException w:name="List Table 7 Colorful Accent 4" w:uiPriority="52"/>
-    <w:lsdException w:name="List Table 1 Light Accent 5" w:uiPriority="46"/>
-    <w:lsdException w:name="List Table 2 Accent 5" w:uiPriority="47"/>
-    <w:lsdException w:name="List Table 3 Accent 5" w:uiPriority="48"/>
-    <w:lsdException w:name="List Table 4 Accent 5" w:uiPriority="49"/>
-    <w:lsdException w:name="List Table 5 Dark Accent 5" w:uiPriority="50"/>
-    <w:lsdException w:name="List Table 6 Colorful Accent 5" w:uiPriority="51"/>
-    <w:lsdException w:name="List Table 7 Colorful Accent 5" w:uiPriority="52"/>
-    <w:lsdException w:name="List Table 1 Light Accent 6" w:uiPriority="46"/>
-    <w:lsdException w:name="List Table 2 Accent 6" w:uiPriority="47"/>
-    <w:lsdException w:name="List Table 3 Accent 6" w:uiPriority="48"/>
-    <w:lsdException w:name="List Table 4 Accent 6" w:uiPriority="49"/>
-    <w:lsdException w:name="List Table 5 Dark Accent 6" w:uiPriority="50"/>
-    <w:lsdException w:name="List Table 6 Colorful Accent 6" w:uiPriority="51"/>
-    <w:lsdException w:name="List Table 7 Colorful Accent 6" w:uiPriority="52"/>
+  <w:latentStyles w:defLockedState="0" w:defUIPriority="99" w:defSemiHidden="1" w:defUnhideWhenUsed="1" w:defQFormat="0" w:count="267">
+    <w:lsdException w:name="Normal" w:semiHidden="0" w:uiPriority="0" w:unhideWhenUsed="0" w:qFormat="1"/>
+    <w:lsdException w:name="heading 1" w:semiHidden="0" w:uiPriority="9" w:unhideWhenUsed="0" w:qFormat="1"/>
+    <w:lsdException w:name="heading 2" w:uiPriority="9" w:qFormat="1"/>
+    <w:lsdException w:name="heading 3" w:uiPriority="9" w:qFormat="1"/>
+    <w:lsdException w:name="heading 4" w:uiPriority="9" w:qFormat="1"/>
+    <w:lsdException w:name="heading 5" w:uiPriority="9" w:qFormat="1"/>
+    <w:lsdException w:name="heading 6" w:uiPriority="9" w:qFormat="1"/>
+    <w:lsdException w:name="heading 7" w:uiPriority="9" w:qFormat="1"/>
+    <w:lsdException w:name="heading 8" w:uiPriority="9" w:qFormat="1"/>
+    <w:lsdException w:name="heading 9" w:uiPriority="9" w:qFormat="1"/>
+    <w:lsdException w:name="toc 1" w:uiPriority="39"/>
+    <w:lsdException w:name="toc 2" w:uiPriority="39"/>
+    <w:lsdException w:name="toc 3" w:uiPriority="39"/>
+    <w:lsdException w:name="toc 4" w:uiPriority="39"/>
+    <w:lsdException w:name="toc 5" w:uiPriority="39"/>
+    <w:lsdException w:name="toc 6" w:uiPriority="39"/>
+    <w:lsdException w:name="toc 7" w:uiPriority="39"/>
+    <w:lsdException w:name="toc 8" w:uiPriority="39"/>
+    <w:lsdException w:name="toc 9" w:uiPriority="39"/>
+    <w:lsdException w:name="caption" w:uiPriority="35" w:qFormat="1"/>
+    <w:lsdException w:name="Title" w:semiHidden="0" w:uiPriority="10" w:unhideWhenUsed="0" w:qFormat="1"/>
+    <w:lsdException w:name="Default Paragraph Font" w:uiPriority="1"/>
+    <w:lsdException w:name="Subtitle" w:semiHidden="0" w:uiPriority="11" w:unhideWhenUsed="0" w:qFormat="1"/>
+    <w:lsdException w:name="Strong" w:semiHidden="0" w:uiPriority="22" w:unhideWhenUsed="0" w:qFormat="1"/>
+    <w:lsdException w:name="Emphasis" w:semiHidden="0" w:uiPriority="20" w:unhideWhenUsed="0" w:qFormat="1"/>
+    <w:lsdException w:name="Table Grid" w:semiHidden="0" w:uiPriority="39" w:unhideWhenUsed="0"/>
+    <w:lsdException w:name="Placeholder Text" w:unhideWhenUsed="0"/>
+    <w:lsdException w:name="No Spacing" w:semiHidden="0" w:uiPriority="1" w:unhideWhenUsed="0" w:qFormat="1"/>
+    <w:lsdException w:name="Light Shading" w:semiHidden="0" w:uiPriority="60" w:unhideWhenUsed="0"/>
+    <w:lsdException w:name="Light List" w:semiHidden="0" w:uiPriority="61" w:unhideWhenUsed="0"/>
+    <w:lsdException w:name="Light Grid" w:semiHidden="0" w:uiPriority="62" w:unhideWhenUsed="0"/>
+    <w:lsdException w:name="Medium Shading 1" w:semiHidden="0" w:uiPriority="63" w:unhideWhenUsed="0"/>
+    <w:lsdException w:name="Medium Shading 2" w:semiHidden="0" w:uiPriority="64" w:unhideWhenUsed="0"/>
+    <w:lsdException w:name="Medium List 1" w:semiHidden="0" w:uiPriority="65" w:unhideWhenUsed="0"/>
+    <w:lsdException w:name="Medium List 2" w:semiHidden="0" w:uiPriority="66" w:unhideWhenUsed="0"/>
+    <w:lsdException w:name="Medium Grid 1" w:semiHidden="0" w:uiPriority="67" w:unhideWhenUsed="0"/>
+    <w:lsdException w:name="Medium Grid 2" w:semiHidden="0" w:uiPriority="68" w:unhideWhenUsed="0"/>
+    <w:lsdException w:name="Medium Grid 3" w:semiHidden="0" w:uiPriority="69" w:unhideWhenUsed="0"/>
+    <w:lsdException w:name="Dark List" w:semiHidden="0" w:uiPriority="70" w:unhideWhenUsed="0"/>
+    <w:lsdException w:name="Colorful Shading" w:semiHidden="0" w:uiPriority="71" w:unhideWhenUsed="0"/>
+    <w:lsdException w:name="Colorful List" w:semiHidden="0" w:uiPriority="72" w:unhideWhenUsed="0"/>
+    <w:lsdException w:name="Colorful Grid" w:semiHidden="0" w:uiPriority="73" w:unhideWhenUsed="0"/>
+    <w:lsdException w:name="Light Shading Accent 1" w:semiHidden="0" w:uiPriority="60" w:unhideWhenUsed="0"/>
+    <w:lsdException w:name="Light List Accent 1" w:semiHidden="0" w:uiPriority="61" w:unhideWhenUsed="0"/>
+    <w:lsdException w:name="Light Grid Accent 1" w:semiHidden="0" w:uiPriority="62" w:unhideWhenUsed="0"/>
+    <w:lsdException w:name="Medium Shading 1 Accent 1" w:semiHidden="0" w:uiPriority="63" w:unhideWhenUsed="0"/>
+    <w:lsdException w:name="Medium Shading 2 Accent 1" w:semiHidden="0" w:uiPriority="64" w:unhideWhenUsed="0"/>
+    <w:lsdException w:name="Medium List 1 Accent 1" w:semiHidden="0" w:uiPriority="65" w:unhideWhenUsed="0"/>
+    <w:lsdException w:name="Revision" w:unhideWhenUsed="0"/>
+    <w:lsdException w:name="List Paragraph" w:semiHidden="0" w:uiPriority="34" w:unhideWhenUsed="0" w:qFormat="1"/>
+    <w:lsdException w:name="Quote" w:semiHidden="0" w:uiPriority="29" w:unhideWhenUsed="0" w:qFormat="1"/>
+    <w:lsdException w:name="Intense Quote" w:semiHidden="0" w:uiPriority="30" w:unhideWhenUsed="0" w:qFormat="1"/>
+    <w:lsdException w:name="Medium List 2 Accent 1" w:semiHidden="0" w:uiPriority="66" w:unhideWhenUsed="0"/>
+    <w:lsdException w:name="Medium Grid 1 Accent 1" w:semiHidden="0" w:uiPriority="67" w:unhideWhenUsed="0"/>
+    <w:lsdException w:name="Medium Grid 2 Accent 1" w:semiHidden="0" w:uiPriority="68" w:unhideWhenUsed="0"/>
+    <w:lsdException w:name="Medium Grid 3 Accent 1" w:semiHidden="0" w:uiPriority="69" w:unhideWhenUsed="0"/>
+    <w:lsdException w:name="Dark List Accent 1" w:semiHidden="0" w:uiPriority="70" w:unhideWhenUsed="0"/>
+    <w:lsdException w:name="Colorful Shading Accent 1" w:semiHidden="0" w:uiPriority="71" w:unhideWhenUsed="0"/>
+    <w:lsdException w:name="Colorful List Accent 1" w:semiHidden="0" w:uiPriority="72" w:unhideWhenUsed="0"/>
+    <w:lsdException w:name="Colorful Grid Accent 1" w:semiHidden="0" w:uiPriority="73" w:unhideWhenUsed="0"/>
+    <w:lsdException w:name="Light Shading Accent 2" w:semiHidden="0" w:uiPriority="60" w:unhideWhenUsed="0"/>
+    <w:lsdException w:name="Light List Accent 2" w:semiHidden="0" w:uiPriority="61" w:unhideWhenUsed="0"/>
+    <w:lsdException w:name="Light Grid Accent 2" w:semiHidden="0" w:uiPriority="62" w:unhideWhenUsed="0"/>
+    <w:lsdException w:name="Medium Shading 1 Accent 2" w:semiHidden="0" w:uiPriority="63" w:unhideWhenUsed="0"/>
+    <w:lsdException w:name="Medium Shading 2 Accent 2" w:semiHidden="0" w:uiPriority="64" w:unhideWhenUsed="0"/>
+    <w:lsdException w:name="Medium List 1 Accent 2" w:semiHidden="0" w:uiPriority="65" w:unhideWhenUsed="0"/>
+    <w:lsdException w:name="Medium List 2 Accent 2" w:semiHidden="0" w:uiPriority="66" w:unhideWhenUsed="0"/>
+    <w:lsdException w:name="Medium Grid 1 Accent 2" w:semiHidden="0" w:uiPriority="67" w:unhideWhenUsed="0"/>
+    <w:lsdException w:name="Medium Grid 2 Accent 2" w:semiHidden="0" w:uiPriority="68" w:unhideWhenUsed="0"/>
+    <w:lsdException w:name="Medium Grid 3 Accent 2" w:semiHidden="0" w:uiPriority="69" w:unhideWhenUsed="0"/>
+    <w:lsdException w:name="Dark List Accent 2" w:semiHidden="0" w:uiPriority="70" w:unhideWhenUsed="0"/>
+    <w:lsdException w:name="Colorful Shading Accent 2" w:semiHidden="0" w:uiPriority="71" w:unhideWhenUsed="0"/>
+    <w:lsdException w:name="Colorful List Accent 2" w:semiHidden="0" w:uiPriority="72" w:unhideWhenUsed="0"/>
+    <w:lsdException w:name="Colorful Grid Accent 2" w:semiHidden="0" w:uiPriority="73" w:unhideWhenUsed="0"/>
+    <w:lsdException w:name="Light Shading Accent 3" w:semiHidden="0" w:uiPriority="60" w:unhideWhenUsed="0"/>
+    <w:lsdException w:name="Light List Accent 3" w:semiHidden="0" w:uiPriority="61" w:unhideWhenUsed="0"/>
+    <w:lsdException w:name="Light Grid Accent 3" w:semiHidden="0" w:uiPriority="62" w:unhideWhenUsed="0"/>
+    <w:lsdException w:name="Medium Shading 1 Accent 3" w:semiHidden="0" w:uiPriority="63" w:unhideWhenUsed="0"/>
+    <w:lsdException w:name="Medium Shading 2 Accent 3" w:semiHidden="0" w:uiPriority="64" w:unhideWhenUsed="0"/>
+    <w:lsdException w:name="Medium List 1 Accent 3" w:semiHidden="0" w:uiPriority="65" w:unhideWhenUsed="0"/>
+    <w:lsdException w:name="Medium List 2 Accent 3" w:semiHidden="0" w:uiPriority="66" w:unhideWhenUsed="0"/>
+    <w:lsdException w:name="Medium Grid 1 Accent 3" w:semiHidden="0" w:uiPriority="67" w:unhideWhenUsed="0"/>
+    <w:lsdException w:name="Medium Grid 2 Accent 3" w:semiHidden="0" w:uiPriority="68" w:unhideWhenUsed="0"/>
+    <w:lsdException w:name="Medium Grid 3 Accent 3" w:semiHidden="0" w:uiPriority="69" w:unhideWhenUsed="0"/>
+    <w:lsdException w:name="Dark List Accent 3" w:semiHidden="0" w:uiPriority="70" w:unhideWhenUsed="0"/>
+    <w:lsdException w:name="Colorful Shading Accent 3" w:semiHidden="0" w:uiPriority="71" w:unhideWhenUsed="0"/>
+    <w:lsdException w:name="Colorful List Accent 3" w:semiHidden="0" w:uiPriority="72" w:unhideWhenUsed="0"/>
+    <w:lsdException w:name="Colorful Grid Accent 3" w:semiHidden="0" w:uiPriority="73" w:unhideWhenUsed="0"/>
+    <w:lsdException w:name="Light Shading Accent 4" w:semiHidden="0" w:uiPriority="60" w:unhideWhenUsed="0"/>
+    <w:lsdException w:name="Light List Accent 4" w:semiHidden="0" w:uiPriority="61" w:unhideWhenUsed="0"/>
+    <w:lsdException w:name="Light Grid Accent 4" w:semiHidden="0" w:uiPriority="62" w:unhideWhenUsed="0"/>
+    <w:lsdException w:name="Medium Shading 1 Accent 4" w:semiHidden="0" w:uiPriority="63" w:unhideWhenUsed="0"/>
+    <w:lsdException w:name="Medium Shading 2 Accent 4" w:semiHidden="0" w:uiPriority="64" w:unhideWhenUsed="0"/>
+    <w:lsdException w:name="Medium List 1 Accent 4" w:semiHidden="0" w:uiPriority="65" w:unhideWhenUsed="0"/>
+    <w:lsdException w:name="Medium List 2 Accent 4" w:semiHidden="0" w:uiPriority="66" w:unhideWhenUsed="0"/>
+    <w:lsdException w:name="Medium Grid 1 Accent 4" w:semiHidden="0" w:uiPriority="67" w:unhideWhenUsed="0"/>
+    <w:lsdException w:name="Medium Grid 2 Accent 4" w:semiHidden="0" w:uiPriority="68" w:unhideWhenUsed="0"/>
+    <w:lsdException w:name="Medium Grid 3 Accent 4" w:semiHidden="0" w:uiPriority="69" w:unhideWhenUsed="0"/>
+    <w:lsdException w:name="Dark List Accent 4" w:semiHidden="0" w:uiPriority="70" w:unhideWhenUsed="0"/>
+    <w:lsdException w:name="Colorful Shading Accent 4" w:semiHidden="0" w:uiPriority="71" w:unhideWhenUsed="0"/>
+    <w:lsdException w:name="Colorful List Accent 4" w:semiHidden="0" w:uiPriority="72" w:unhideWhenUsed="0"/>
+    <w:lsdException w:name="Colorful Grid Accent 4" w:semiHidden="0" w:uiPriority="73" w:unhideWhenUsed="0"/>
+    <w:lsdException w:name="Light Shading Accent 5" w:semiHidden="0" w:uiPriority="60" w:unhideWhenUsed="0"/>
+    <w:lsdException w:name="Light List Accent 5" w:semiHidden="0" w:uiPriority="61" w:unhideWhenUsed="0"/>
+    <w:lsdException w:name="Light Grid Accent 5" w:semiHidden="0" w:uiPriority="62" w:unhideWhenUsed="0"/>
+    <w:lsdException w:name="Medium Shading 1 Accent 5" w:semiHidden="0" w:uiPriority="63" w:unhideWhenUsed="0"/>
+    <w:lsdException w:name="Medium Shading 2 Accent 5" w:semiHidden="0" w:uiPriority="64" w:unhideWhenUsed="0"/>
+    <w:lsdException w:name="Medium List 1 Accent 5" w:semiHidden="0" w:uiPriority="65" w:unhideWhenUsed="0"/>
+    <w:lsdException w:name="Medium List 2 Accent 5" w:semiHidden="0" w:uiPriority="66" w:unhideWhenUsed="0"/>
+    <w:lsdException w:name="Medium Grid 1 Accent 5" w:semiHidden="0" w:uiPriority="67" w:unhideWhenUsed="0"/>
+    <w:lsdException w:name="Medium Grid 2 Accent 5" w:semiHidden="0" w:uiPriority="68" w:unhideWhenUsed="0"/>
+    <w:lsdException w:name="Medium Grid 3 Accent 5" w:semiHidden="0" w:uiPriority="69" w:unhideWhenUsed="0"/>
+    <w:lsdException w:name="Dark List Accent 5" w:semiHidden="0" w:uiPriority="70" w:unhideWhenUsed="0"/>
+    <w:lsdException w:name="Colorful Shading Accent 5" w:semiHidden="0" w:uiPriority="71" w:unhideWhenUsed="0"/>
+    <w:lsdException w:name="Colorful List Accent 5" w:semiHidden="0" w:uiPriority="72" w:unhideWhenUsed="0"/>
+    <w:lsdException w:name="Colorful Grid Accent 5" w:semiHidden="0" w:uiPriority="73" w:unhideWhenUsed="0"/>
+    <w:lsdException w:name="Light Shading Accent 6" w:semiHidden="0" w:uiPriority="60" w:unhideWhenUsed="0"/>
+    <w:lsdException w:name="Light List Accent 6" w:semiHidden="0" w:uiPriority="61" w:unhideWhenUsed="0"/>
+    <w:lsdException w:name="Light Grid Accent 6" w:semiHidden="0" w:uiPriority="62" w:unhideWhenUsed="0"/>
+    <w:lsdException w:name="Medium Shading 1 Accent 6" w:semiHidden="0" w:uiPriority="63" w:unhideWhenUsed="0"/>
+    <w:lsdException w:name="Medium Shading 2 Accent 6" w:semiHidden="0" w:uiPriority="64" w:unhideWhenUsed="0"/>
+    <w:lsdException w:name="Medium List 1 Accent 6" w:semiHidden="0" w:uiPriority="65" w:unhideWhenUsed="0"/>
+    <w:lsdException w:name="Medium List 2 Accent 6" w:semiHidden="0" w:uiPriority="66" w:unhideWhenUsed="0"/>
+    <w:lsdException w:name="Medium Grid 1 Accent 6" w:semiHidden="0" w:uiPriority="67" w:unhideWhenUsed="0"/>
+    <w:lsdException w:name="Medium Grid 2 Accent 6" w:semiHidden="0" w:uiPriority="68" w:unhideWhenUsed="0"/>
+    <w:lsdException w:name="Medium Grid 3 Accent 6" w:semiHidden="0" w:uiPriority="69" w:unhideWhenUsed="0"/>
+    <w:lsdException w:name="Dark List Accent 6" w:semiHidden="0" w:uiPriority="70" w:unhideWhenUsed="0"/>
+    <w:lsdException w:name="Colorful Shading Accent 6" w:semiHidden="0" w:uiPriority="71" w:unhideWhenUsed="0"/>
+    <w:lsdException w:name="Colorful List Accent 6" w:semiHidden="0" w:uiPriority="72" w:unhideWhenUsed="0"/>
+    <w:lsdException w:name="Colorful Grid Accent 6" w:semiHidden="0" w:uiPriority="73" w:unhideWhenUsed="0"/>
+    <w:lsdException w:name="Subtle Emphasis" w:semiHidden="0" w:uiPriority="19" w:unhideWhenUsed="0" w:qFormat="1"/>
+    <w:lsdException w:name="Intense Emphasis" w:semiHidden="0" w:uiPriority="21" w:unhideWhenUsed="0" w:qFormat="1"/>
+    <w:lsdException w:name="Subtle Reference" w:semiHidden="0" w:uiPriority="31" w:unhideWhenUsed="0" w:qFormat="1"/>
+    <w:lsdException w:name="Intense Reference" w:semiHidden="0" w:uiPriority="32" w:unhideWhenUsed="0" w:qFormat="1"/>
+    <w:lsdException w:name="Book Title" w:semiHidden="0" w:uiPriority="33" w:unhideWhenUsed="0" w:qFormat="1"/>
+    <w:lsdException w:name="Bibliography" w:uiPriority="37"/>
+    <w:lsdException w:name="TOC Heading" w:uiPriority="39" w:qFormat="1"/>
   </w:latentStyles>
   <w:style w:type="paragraph" w:default="1" w:styleId="Normal">
     <w:name w:val="Normal"/>
@@ -1861,6 +1328,7 @@
     <w:uiPriority w:val="99"/>
     <w:semiHidden/>
     <w:unhideWhenUsed/>
+    <w:qFormat/>
     <w:tblPr>
       <w:tblInd w:w="0" w:type="dxa"/>
       <w:tblCellMar>
@@ -2176,7 +1644,7 @@
   <a:extraClrSchemeLst/>
   <a:extLst>
     <a:ext uri="{05A4C25C-085E-4340-85A3-A5531E510DB2}">
-      <thm15:themeFamily xmlns:thm15="http://schemas.microsoft.com/office/thememl/2012/main" name="Office Theme" id="{62F939B6-93AF-4DB8-9C6B-D6C7DFDC589F}" vid="{4A3C46E8-61CC-4603-A589-7422A47A8E4A}"/>
+      <thm15:themeFamily xmlns:thm15="http://schemas.microsoft.com/office/thememl/2012/main" xmlns="" name="Office Theme" id="{62F939B6-93AF-4DB8-9C6B-D6C7DFDC589F}" vid="{4A3C46E8-61CC-4603-A589-7422A47A8E4A}"/>
     </a:ext>
   </a:extLst>
 </a:theme>

</xml_diff>